<commit_message>
Added EDA and regression in the document but not completed yet
</commit_message>
<xml_diff>
--- a/documentation/codeDocumentation.docx
+++ b/documentation/codeDocumentation.docx
@@ -213,10 +213,28 @@
     </w:p>
     <w:p>
       <w:r>
-        <w:t>The dataset consisted of 20 companies stock listed on New York Stock Exchange (NYSE). The 20 companies chosen here are all financial institutions. The dataset consisted of the weekly fluctuation in prices for each of the company stock since 2012 to 2017.</w:t>
-      </w:r>
-      <w:r>
-        <w:t xml:space="preserve"> Each of the stock data is stored in a CSV file. There is 20 financial institutions stock chose thus there are 20 CSV files. Each of the file contains 18 columns and </w:t>
+        <w:t xml:space="preserve">The dataset </w:t>
+      </w:r>
+      <w:r>
+        <w:t>comprised</w:t>
+      </w:r>
+      <w:r>
+        <w:t xml:space="preserve"> of 20 companies stock listed on New York Stock Exchange (NYSE). The 20 companies chosen here are all financial institutions. The dataset consisted of the weekly fluctuation in prices for each of the company stock since 2012 to 2017.</w:t>
+      </w:r>
+      <w:r>
+        <w:t xml:space="preserve"> Each of the stock data is stored in a CSV file. There </w:t>
+      </w:r>
+      <w:r>
+        <w:t>are</w:t>
+      </w:r>
+      <w:r>
+        <w:t xml:space="preserve"> 20 financial institutions stock</w:t>
+      </w:r>
+      <w:r>
+        <w:t xml:space="preserve"> </w:t>
+      </w:r>
+      <w:r>
+        <w:t xml:space="preserve">thus there are 20 CSV files. Each of the file contains 18 columns and </w:t>
       </w:r>
       <w:r>
         <w:t>126</w:t>
@@ -241,11 +259,9 @@
       <w:r>
         <w:t xml:space="preserve"> details </w:t>
       </w:r>
-      <w:proofErr w:type="gramStart"/>
-      <w:r>
-        <w:t>is</w:t>
-      </w:r>
-      <w:proofErr w:type="gramEnd"/>
+      <w:r>
+        <w:t>are</w:t>
+      </w:r>
       <w:r>
         <w:t xml:space="preserve"> stored in 1 CSV file and it has 8 columns and 506 rows.</w:t>
       </w:r>
@@ -2015,7 +2031,7 @@
             <w10:borderbottom type="single" width="4"/>
             <w10:borderright type="single" width="4"/>
           </v:shape>
-          <o:OLEObject Type="Embed" ProgID="Word.OpenDocumentText.12" ShapeID="_x0000_i1025" DrawAspect="Content" ObjectID="_1606157833" r:id="rId9"/>
+          <o:OLEObject Type="Embed" ProgID="Word.OpenDocumentText.12" ShapeID="_x0000_i1025" DrawAspect="Content" ObjectID="_1606219548" r:id="rId9"/>
         </w:object>
       </w:r>
     </w:p>
@@ -2153,7 +2169,7 @@
             <w10:borderbottom type="single" width="4" shadow="t"/>
             <w10:borderright type="single" width="4" shadow="t"/>
           </v:shape>
-          <o:OLEObject Type="Embed" ProgID="Word.OpenDocumentText.12" ShapeID="_x0000_i1026" DrawAspect="Content" ObjectID="_1606157834" r:id="rId11"/>
+          <o:OLEObject Type="Embed" ProgID="Word.OpenDocumentText.12" ShapeID="_x0000_i1026" DrawAspect="Content" ObjectID="_1606219549" r:id="rId11"/>
         </w:object>
       </w:r>
     </w:p>
@@ -2171,9 +2187,8 @@
         <w:t>The output of the str command before cleansing:</w:t>
       </w:r>
     </w:p>
-    <w:bookmarkStart w:id="2" w:name="_GoBack"/>
-    <w:bookmarkStart w:id="3" w:name="_MON_1603374760"/>
-    <w:bookmarkEnd w:id="3"/>
+    <w:bookmarkStart w:id="2" w:name="_MON_1603374760"/>
+    <w:bookmarkEnd w:id="2"/>
     <w:p>
       <w:pPr>
         <w:pStyle w:val="Heading1"/>
@@ -2187,10 +2202,9 @@
             <w10:borderbottom type="single" width="4" shadow="t"/>
             <w10:borderright type="single" width="4" shadow="t"/>
           </v:shape>
-          <o:OLEObject Type="Embed" ProgID="Word.OpenDocumentText.12" ShapeID="_x0000_i1027" DrawAspect="Content" ObjectID="_1606157835" r:id="rId13"/>
+          <o:OLEObject Type="Embed" ProgID="Word.OpenDocumentText.12" ShapeID="_x0000_i1027" DrawAspect="Content" ObjectID="_1606219550" r:id="rId13"/>
         </w:object>
       </w:r>
-      <w:bookmarkEnd w:id="2"/>
     </w:p>
     <w:p>
       <w:pPr>
@@ -2267,8 +2281,8 @@
         <w:t xml:space="preserve"> directory, all the string in the date columns are now converted into Date format. </w:t>
       </w:r>
     </w:p>
-    <w:bookmarkStart w:id="4" w:name="_MON_1603374967"/>
-    <w:bookmarkEnd w:id="4"/>
+    <w:bookmarkStart w:id="3" w:name="_MON_1603374967"/>
+    <w:bookmarkEnd w:id="3"/>
     <w:p>
       <w:r>
         <w:object w:dxaOrig="9026" w:dyaOrig="2699" w14:anchorId="70BD8957">
@@ -2279,7 +2293,7 @@
             <w10:borderbottom type="single" width="4" shadow="t"/>
             <w10:borderright type="single" width="4" shadow="t"/>
           </v:shape>
-          <o:OLEObject Type="Embed" ProgID="Word.OpenDocumentText.12" ShapeID="_x0000_i1028" DrawAspect="Content" ObjectID="_1606157836" r:id="rId15"/>
+          <o:OLEObject Type="Embed" ProgID="Word.OpenDocumentText.12" ShapeID="_x0000_i1028" DrawAspect="Content" ObjectID="_1606219551" r:id="rId15"/>
         </w:object>
       </w:r>
     </w:p>
@@ -2332,8 +2346,8 @@
         <w:t xml:space="preserve"> would be used for string replacement.</w:t>
       </w:r>
     </w:p>
-    <w:bookmarkStart w:id="5" w:name="_MON_1603375378"/>
-    <w:bookmarkEnd w:id="5"/>
+    <w:bookmarkStart w:id="4" w:name="_MON_1603375378"/>
+    <w:bookmarkEnd w:id="4"/>
     <w:p>
       <w:r>
         <w:object w:dxaOrig="9026" w:dyaOrig="2089" w14:anchorId="62B5F7F1">
@@ -2344,7 +2358,7 @@
             <w10:borderbottom type="single" width="4" shadow="t"/>
             <w10:borderright type="single" width="4" shadow="t"/>
           </v:shape>
-          <o:OLEObject Type="Embed" ProgID="Word.OpenDocumentText.12" ShapeID="_x0000_i1029" DrawAspect="Content" ObjectID="_1606157837" r:id="rId17"/>
+          <o:OLEObject Type="Embed" ProgID="Word.OpenDocumentText.12" ShapeID="_x0000_i1029" DrawAspect="Content" ObjectID="_1606219552" r:id="rId17"/>
         </w:object>
       </w:r>
     </w:p>
@@ -2377,8 +2391,8 @@
         <w:t>few columns from string into factors, we check the levels of the factors. The levels contain some empty string, though this is not counted as NA, it would be better if we replace the empty string with a value. Thus, we replace the levels of the several factors.</w:t>
       </w:r>
     </w:p>
-    <w:bookmarkStart w:id="6" w:name="_MON_1603375887"/>
-    <w:bookmarkEnd w:id="6"/>
+    <w:bookmarkStart w:id="5" w:name="_MON_1603375887"/>
+    <w:bookmarkEnd w:id="5"/>
     <w:p>
       <w:r>
         <w:object w:dxaOrig="9026" w:dyaOrig="5371" w14:anchorId="5770A46B">
@@ -2389,7 +2403,7 @@
             <w10:borderbottom type="single" width="4" shadow="t"/>
             <w10:borderright type="single" width="4" shadow="t"/>
           </v:shape>
-          <o:OLEObject Type="Embed" ProgID="Word.OpenDocumentText.12" ShapeID="_x0000_i1030" DrawAspect="Content" ObjectID="_1606157838" r:id="rId19"/>
+          <o:OLEObject Type="Embed" ProgID="Word.OpenDocumentText.12" ShapeID="_x0000_i1030" DrawAspect="Content" ObjectID="_1606219553" r:id="rId19"/>
         </w:object>
       </w:r>
     </w:p>
@@ -2398,8 +2412,8 @@
         <w:t>After all the data format conversion, all the columns now should be in the correct format. We check the structure of the data frame with the str command again, the output of the str command is as follows:</w:t>
       </w:r>
     </w:p>
-    <w:bookmarkStart w:id="7" w:name="_MON_1603376408"/>
-    <w:bookmarkEnd w:id="7"/>
+    <w:bookmarkStart w:id="6" w:name="_MON_1603376408"/>
+    <w:bookmarkEnd w:id="6"/>
     <w:p>
       <w:r>
         <w:object w:dxaOrig="9026" w:dyaOrig="8325" w14:anchorId="075A3D6C">
@@ -2410,7 +2424,7 @@
             <w10:borderbottom type="single" width="4"/>
             <w10:borderright type="single" width="4"/>
           </v:shape>
-          <o:OLEObject Type="Embed" ProgID="Word.OpenDocumentText.12" ShapeID="_x0000_i1031" DrawAspect="Content" ObjectID="_1606157839" r:id="rId21"/>
+          <o:OLEObject Type="Embed" ProgID="Word.OpenDocumentText.12" ShapeID="_x0000_i1031" DrawAspect="Content" ObjectID="_1606219554" r:id="rId21"/>
         </w:object>
       </w:r>
     </w:p>
@@ -2455,8 +2469,8 @@
       </w:r>
     </w:p>
     <w:p>
-      <w:bookmarkStart w:id="8" w:name="_MON_1603376737"/>
-      <w:bookmarkEnd w:id="8"/>
+      <w:bookmarkStart w:id="7" w:name="_MON_1603376737"/>
+      <w:bookmarkEnd w:id="7"/>
       <w:r>
         <w:pict w14:anchorId="7D6A0E5F">
           <v:shape id="_x0000_i1032" type="#_x0000_t75" style="width:451.2pt;height:67.2pt" o:bordertopcolor="this" o:borderleftcolor="this" o:borderbottomcolor="this" o:borderrightcolor="this">
@@ -2491,8 +2505,8 @@
         <w:t>.</w:t>
       </w:r>
     </w:p>
-    <w:bookmarkStart w:id="9" w:name="_MON_1603379996"/>
-    <w:bookmarkEnd w:id="9"/>
+    <w:bookmarkStart w:id="8" w:name="_MON_1603379996"/>
+    <w:bookmarkEnd w:id="8"/>
     <w:p>
       <w:r>
         <w:object w:dxaOrig="9026" w:dyaOrig="1777" w14:anchorId="331297EB">
@@ -2503,7 +2517,7 @@
             <w10:borderbottom type="single" width="4" shadow="t"/>
             <w10:borderright type="single" width="4" shadow="t"/>
           </v:shape>
-          <o:OLEObject Type="Embed" ProgID="Word.OpenDocumentText.12" ShapeID="_x0000_i1033" DrawAspect="Content" ObjectID="_1606157840" r:id="rId24"/>
+          <o:OLEObject Type="Embed" ProgID="Word.OpenDocumentText.12" ShapeID="_x0000_i1033" DrawAspect="Content" ObjectID="_1606219555" r:id="rId24"/>
         </w:object>
       </w:r>
     </w:p>
@@ -2565,11 +2579,35 @@
         <w:t>, but that would make the data incomplete. Since the data is a time series, if some rows are missing then a fraction of the overall data would be missing. Therefore, omission is not the best way in this scenario</w:t>
       </w:r>
       <w:r>
-        <w:t xml:space="preserve">. The other way to handle missing data or NA values would be to replace them with a dummy value. In this case, a dummy value or 0 would not be very meaningful. Other than 0 value, another replacement candidate is the mean of the </w:t>
+        <w:t xml:space="preserve">. The other way to handle missing data or NA values </w:t>
+      </w:r>
+      <w:r>
+        <w:t xml:space="preserve">is imputation which is </w:t>
+      </w:r>
+      <w:r>
+        <w:t>replac</w:t>
+      </w:r>
+      <w:r>
+        <w:t>ing the missing values</w:t>
+      </w:r>
+      <w:r>
+        <w:t xml:space="preserve"> with dummy value</w:t>
+      </w:r>
+      <w:r>
+        <w:t>s</w:t>
+      </w:r>
+      <w:r>
+        <w:t xml:space="preserve">. In this case, a dummy value </w:t>
+      </w:r>
+      <w:r>
+        <w:t xml:space="preserve">of </w:t>
+      </w:r>
+      <w:r>
+        <w:t xml:space="preserve">0 would not be very meaningful. Other than 0 value, another replacement candidate is </w:t>
       </w:r>
       <w:r>
         <w:lastRenderedPageBreak/>
-        <w:t>column</w:t>
+        <w:t>the mean of the column</w:t>
       </w:r>
       <w:r>
         <w:t xml:space="preserve">, replace the missing values with the mean. </w:t>
@@ -2578,8 +2616,8 @@
         <w:t>This would give us an approximate to the real value. After replacing all the missing values, we perform another check to verify all the NA values have been handled.</w:t>
       </w:r>
     </w:p>
-    <w:bookmarkStart w:id="10" w:name="_MON_1603380723"/>
-    <w:bookmarkEnd w:id="10"/>
+    <w:bookmarkStart w:id="9" w:name="_MON_1603380723"/>
+    <w:bookmarkEnd w:id="9"/>
     <w:p>
       <w:r>
         <w:object w:dxaOrig="9026" w:dyaOrig="5484" w14:anchorId="0639DDF0">
@@ -2590,7 +2628,7 @@
             <w10:borderbottom type="single" width="4"/>
             <w10:borderright type="single" width="4"/>
           </v:shape>
-          <o:OLEObject Type="Embed" ProgID="Word.OpenDocumentText.12" ShapeID="_x0000_i1034" DrawAspect="Content" ObjectID="_1606157841" r:id="rId26"/>
+          <o:OLEObject Type="Embed" ProgID="Word.OpenDocumentText.12" ShapeID="_x0000_i1034" DrawAspect="Content" ObjectID="_1606219556" r:id="rId26"/>
         </w:object>
       </w:r>
     </w:p>
@@ -2599,8 +2637,8 @@
         <w:t>All the missing values in the stock data frame have been handled. Next, we handle the missing values in the company details data frame. Same step as before, we check the where is NA values.</w:t>
       </w:r>
     </w:p>
-    <w:bookmarkStart w:id="11" w:name="_MON_1603380844"/>
-    <w:bookmarkEnd w:id="11"/>
+    <w:bookmarkStart w:id="10" w:name="_MON_1603380844"/>
+    <w:bookmarkEnd w:id="10"/>
     <w:p>
       <w:r>
         <w:object w:dxaOrig="9026" w:dyaOrig="2233" w14:anchorId="302B6859">
@@ -2611,7 +2649,7 @@
             <w10:borderbottom type="single" width="4"/>
             <w10:borderright type="single" width="4"/>
           </v:shape>
-          <o:OLEObject Type="Embed" ProgID="Word.OpenDocumentText.12" ShapeID="_x0000_i1035" DrawAspect="Content" ObjectID="_1606157842" r:id="rId28"/>
+          <o:OLEObject Type="Embed" ProgID="Word.OpenDocumentText.12" ShapeID="_x0000_i1035" DrawAspect="Content" ObjectID="_1606219557" r:id="rId28"/>
         </w:object>
       </w:r>
     </w:p>
@@ -2625,11 +2663,9 @@
       <w:r>
         <w:t xml:space="preserve"> 198 missing values in the company details data frame and </w:t>
       </w:r>
-      <w:proofErr w:type="gramStart"/>
-      <w:r>
-        <w:t>all of</w:t>
-      </w:r>
-      <w:proofErr w:type="gramEnd"/>
+      <w:r>
+        <w:t>all</w:t>
+      </w:r>
       <w:r>
         <w:t xml:space="preserve"> the missing values come from the date column.</w:t>
       </w:r>
@@ -2649,8 +2685,8 @@
         <w:t>.</w:t>
       </w:r>
     </w:p>
-    <w:bookmarkStart w:id="12" w:name="_MON_1603381068"/>
-    <w:bookmarkEnd w:id="12"/>
+    <w:bookmarkStart w:id="11" w:name="_MON_1603381068"/>
+    <w:bookmarkEnd w:id="11"/>
     <w:p>
       <w:r>
         <w:object w:dxaOrig="9026" w:dyaOrig="2233" w14:anchorId="2636BCF5">
@@ -2661,7 +2697,7 @@
             <w10:borderbottom type="single" width="4"/>
             <w10:borderright type="single" width="4"/>
           </v:shape>
-          <o:OLEObject Type="Embed" ProgID="Word.OpenDocumentText.12" ShapeID="_x0000_i1036" DrawAspect="Content" ObjectID="_1606157843" r:id="rId30"/>
+          <o:OLEObject Type="Embed" ProgID="Word.OpenDocumentText.12" ShapeID="_x0000_i1036" DrawAspect="Content" ObjectID="_1606219558" r:id="rId30"/>
         </w:object>
       </w:r>
     </w:p>
@@ -2746,8 +2782,8 @@
         <w:t>. In order to merge the data frame, we need to know more about the attributes to merge them.</w:t>
       </w:r>
     </w:p>
-    <w:bookmarkStart w:id="13" w:name="_MON_1603381675"/>
-    <w:bookmarkEnd w:id="13"/>
+    <w:bookmarkStart w:id="12" w:name="_MON_1603381675"/>
+    <w:bookmarkEnd w:id="12"/>
     <w:p>
       <w:r>
         <w:object w:dxaOrig="9026" w:dyaOrig="2699" w14:anchorId="4CED85ED">
@@ -2758,7 +2794,7 @@
             <w10:borderbottom type="single" width="4"/>
             <w10:borderright type="single" width="4"/>
           </v:shape>
-          <o:OLEObject Type="Embed" ProgID="Word.OpenDocumentText.12" ShapeID="_x0000_i1037" DrawAspect="Content" ObjectID="_1606157844" r:id="rId32"/>
+          <o:OLEObject Type="Embed" ProgID="Word.OpenDocumentText.12" ShapeID="_x0000_i1037" DrawAspect="Content" ObjectID="_1606219559" r:id="rId32"/>
         </w:object>
       </w:r>
     </w:p>
@@ -2782,8 +2818,8 @@
       </w:r>
     </w:p>
     <w:p/>
-    <w:bookmarkStart w:id="14" w:name="_MON_1603381952"/>
-    <w:bookmarkEnd w:id="14"/>
+    <w:bookmarkStart w:id="13" w:name="_MON_1603381952"/>
+    <w:bookmarkEnd w:id="13"/>
     <w:p>
       <w:r>
         <w:object w:dxaOrig="9026" w:dyaOrig="4834" w14:anchorId="2C4FBC3A">
@@ -2794,7 +2830,7 @@
             <w10:borderbottom type="single" width="4" shadow="t"/>
             <w10:borderright type="single" width="4" shadow="t"/>
           </v:shape>
-          <o:OLEObject Type="Embed" ProgID="Word.OpenDocumentText.12" ShapeID="_x0000_i1038" DrawAspect="Content" ObjectID="_1606157845" r:id="rId34"/>
+          <o:OLEObject Type="Embed" ProgID="Word.OpenDocumentText.12" ShapeID="_x0000_i1038" DrawAspect="Content" ObjectID="_1606219560" r:id="rId34"/>
         </w:object>
       </w:r>
     </w:p>
@@ -2882,8 +2918,8 @@
         <w:t xml:space="preserve"> </w:t>
       </w:r>
     </w:p>
-    <w:bookmarkStart w:id="15" w:name="_MON_1603382491"/>
-    <w:bookmarkEnd w:id="15"/>
+    <w:bookmarkStart w:id="14" w:name="_MON_1603382491"/>
+    <w:bookmarkEnd w:id="14"/>
     <w:p>
       <w:r>
         <w:object w:dxaOrig="9026" w:dyaOrig="2249" w14:anchorId="10DED540">
@@ -2894,7 +2930,7 @@
             <w10:borderbottom type="single" width="4"/>
             <w10:borderright type="single" width="4"/>
           </v:shape>
-          <o:OLEObject Type="Embed" ProgID="Word.OpenDocumentText.12" ShapeID="_x0000_i1039" DrawAspect="Content" ObjectID="_1606157846" r:id="rId36"/>
+          <o:OLEObject Type="Embed" ProgID="Word.OpenDocumentText.12" ShapeID="_x0000_i1039" DrawAspect="Content" ObjectID="_1606219561" r:id="rId36"/>
         </w:object>
       </w:r>
     </w:p>
@@ -2925,8 +2961,8 @@
         <w:t xml:space="preserve"> command let us select the columns we want to keep from the data frame.</w:t>
       </w:r>
     </w:p>
-    <w:bookmarkStart w:id="16" w:name="_MON_1603382709"/>
-    <w:bookmarkEnd w:id="16"/>
+    <w:bookmarkStart w:id="15" w:name="_MON_1603382709"/>
+    <w:bookmarkEnd w:id="15"/>
     <w:p>
       <w:r>
         <w:object w:dxaOrig="9026" w:dyaOrig="2699" w14:anchorId="5DC2033E">
@@ -2937,7 +2973,7 @@
             <w10:borderbottom type="single" width="4"/>
             <w10:borderright type="single" width="4"/>
           </v:shape>
-          <o:OLEObject Type="Embed" ProgID="Word.OpenDocumentText.12" ShapeID="_x0000_i1040" DrawAspect="Content" ObjectID="_1606157847" r:id="rId38"/>
+          <o:OLEObject Type="Embed" ProgID="Word.OpenDocumentText.12" ShapeID="_x0000_i1040" DrawAspect="Content" ObjectID="_1606219562" r:id="rId38"/>
         </w:object>
       </w:r>
     </w:p>
@@ -2954,8 +2990,8 @@
         <w:t>in the process of analysis later. The solution would be to rename the column of the data frame.</w:t>
       </w:r>
     </w:p>
-    <w:bookmarkStart w:id="17" w:name="_MON_1603382859"/>
-    <w:bookmarkEnd w:id="17"/>
+    <w:bookmarkStart w:id="16" w:name="_MON_1603382859"/>
+    <w:bookmarkEnd w:id="16"/>
     <w:p>
       <w:r>
         <w:object w:dxaOrig="9026" w:dyaOrig="2249" w14:anchorId="625580E2">
@@ -2966,7 +3002,7 @@
             <w10:borderbottom type="single" width="4"/>
             <w10:borderright type="single" width="4"/>
           </v:shape>
-          <o:OLEObject Type="Embed" ProgID="Word.OpenDocumentText.12" ShapeID="_x0000_i1041" DrawAspect="Content" ObjectID="_1606157848" r:id="rId40"/>
+          <o:OLEObject Type="Embed" ProgID="Word.OpenDocumentText.12" ShapeID="_x0000_i1041" DrawAspect="Content" ObjectID="_1606219563" r:id="rId40"/>
         </w:object>
       </w:r>
     </w:p>
@@ -3013,8 +3049,8 @@
         <w:t xml:space="preserve"> library.</w:t>
       </w:r>
     </w:p>
-    <w:bookmarkStart w:id="18" w:name="_MON_1603384237"/>
-    <w:bookmarkEnd w:id="18"/>
+    <w:bookmarkStart w:id="17" w:name="_MON_1603384237"/>
+    <w:bookmarkEnd w:id="17"/>
     <w:p>
       <w:r>
         <w:object w:dxaOrig="9026" w:dyaOrig="1799" w14:anchorId="45960658">
@@ -3025,7 +3061,7 @@
             <w10:borderbottom type="single" width="4"/>
             <w10:borderright type="single" width="4"/>
           </v:shape>
-          <o:OLEObject Type="Embed" ProgID="Word.OpenDocumentText.12" ShapeID="_x0000_i1042" DrawAspect="Content" ObjectID="_1606157849" r:id="rId42"/>
+          <o:OLEObject Type="Embed" ProgID="Word.OpenDocumentText.12" ShapeID="_x0000_i1042" DrawAspect="Content" ObjectID="_1606219564" r:id="rId42"/>
         </w:object>
       </w:r>
     </w:p>
@@ -3077,48 +3113,58 @@
     </w:p>
     <w:p>
       <w:r>
-        <w:t xml:space="preserve">The function would receive a stock code then it would subset the data frame, just focus on the stock selected. After that, visualize the closing price or the high-low difference of the stock. We can select </w:t>
-      </w:r>
-      <w:r>
-        <w:t>the time frame for the stocks as well but for simplicity reason, the function now is limited to 2017 onwards.</w:t>
-      </w:r>
-    </w:p>
-    <w:bookmarkStart w:id="19" w:name="_MON_1603384760"/>
-    <w:bookmarkEnd w:id="19"/>
-    <w:p>
-      <w:r>
-        <w:object w:dxaOrig="9026" w:dyaOrig="5102" w14:anchorId="099BB015">
-          <v:shape id="_x0000_i1043" type="#_x0000_t75" style="width:451.2pt;height:255pt" o:ole="" o:bordertopcolor="this" o:borderleftcolor="this" o:borderbottomcolor="this" o:borderrightcolor="this">
+        <w:t>The function would receive a stock code then it would subset the data frame, just focus on the stock selected. After that, visualize the closing price</w:t>
+      </w:r>
+      <w:r>
+        <w:t>,</w:t>
+      </w:r>
+      <w:r>
+        <w:t xml:space="preserve"> the high-low difference </w:t>
+      </w:r>
+      <w:r>
+        <w:t xml:space="preserve">and the volume </w:t>
+      </w:r>
+      <w:r>
+        <w:t xml:space="preserve">of the stock. </w:t>
+      </w:r>
+      <w:r>
+        <w:t xml:space="preserve">The first function show here is to select the time frame used to subset the stock data. </w:t>
+      </w:r>
+      <w:r>
+        <w:t>Each of the plot function would call this selecting time frame function first before plotting the graphs.</w:t>
+      </w:r>
+    </w:p>
+    <w:bookmarkStart w:id="18" w:name="_MON_1606216897"/>
+    <w:bookmarkEnd w:id="18"/>
+    <w:p>
+      <w:r>
+        <w:object w:dxaOrig="9026" w:dyaOrig="13770" w14:anchorId="7106EB80">
+          <v:shape id="_x0000_i1051" type="#_x0000_t75" style="width:451.2pt;height:688.8pt" o:ole="" o:bordertopcolor="this" o:borderleftcolor="this" o:borderbottomcolor="this" o:borderrightcolor="this">
             <v:imagedata r:id="rId43" o:title=""/>
-            <w10:bordertop type="single" width="4" shadow="t"/>
-            <w10:borderleft type="single" width="4" shadow="t"/>
-            <w10:borderbottom type="single" width="4" shadow="t"/>
-            <w10:borderright type="single" width="4" shadow="t"/>
+            <w10:bordertop type="single" width="4"/>
+            <w10:borderleft type="single" width="4"/>
+            <w10:borderbottom type="single" width="4"/>
+            <w10:borderright type="single" width="4"/>
           </v:shape>
-          <o:OLEObject Type="Embed" ProgID="Word.OpenDocumentText.12" ShapeID="_x0000_i1043" DrawAspect="Content" ObjectID="_1606157850" r:id="rId44"/>
+          <o:OLEObject Type="Embed" ProgID="Word.OpenDocumentText.12" ShapeID="_x0000_i1051" DrawAspect="Content" ObjectID="_1606219565" r:id="rId44"/>
         </w:object>
       </w:r>
-    </w:p>
-    <w:p/>
-    <w:p/>
-    <w:p/>
-    <w:p/>
-    <w:p/>
-    <w:p>
-      <w:r>
-        <w:lastRenderedPageBreak/>
+      <w:r>
         <w:t>The graphs are as follows:</w:t>
       </w:r>
     </w:p>
     <w:p>
+      <w:pPr>
+        <w:keepNext/>
+      </w:pPr>
       <w:r>
         <w:rPr>
           <w:noProof/>
         </w:rPr>
         <w:drawing>
-          <wp:inline distT="0" distB="0" distL="0" distR="0" wp14:anchorId="3897E890" wp14:editId="12C0981F">
-            <wp:extent cx="5695315" cy="3904615"/>
-            <wp:effectExtent l="0" t="0" r="635" b="635"/>
+          <wp:inline distT="0" distB="0" distL="0" distR="0" wp14:anchorId="36DB3C4E" wp14:editId="21A563BC">
+            <wp:extent cx="5695315" cy="4896485"/>
+            <wp:effectExtent l="0" t="0" r="635" b="0"/>
             <wp:docPr id="1" name="Picture 1"/>
             <wp:cNvGraphicFramePr>
               <a:graphicFrameLocks xmlns:a="http://schemas.openxmlformats.org/drawingml/2006/main" noChangeAspect="1"/>
@@ -3139,7 +3185,7 @@
                   <pic:spPr>
                     <a:xfrm>
                       <a:off x="0" y="0"/>
-                      <a:ext cx="5695315" cy="3904615"/>
+                      <a:ext cx="5695315" cy="4896485"/>
                     </a:xfrm>
                     <a:prstGeom prst="rect">
                       <a:avLst/>
@@ -3152,18 +3198,39 @@
         </w:drawing>
       </w:r>
     </w:p>
-    <w:p/>
-    <w:p>
+    <w:p>
+      <w:pPr>
+        <w:pStyle w:val="Caption"/>
+      </w:pPr>
+      <w:r>
+        <w:t xml:space="preserve">Figure </w:t>
+      </w:r>
+      <w:fldSimple w:instr=" SEQ Figure \* ARABIC ">
+        <w:r>
+          <w:rPr>
+            <w:noProof/>
+          </w:rPr>
+          <w:t>1</w:t>
+        </w:r>
+      </w:fldSimple>
+      <w:r>
+        <w:t xml:space="preserve"> Closing price of Bank of America Corp</w:t>
+      </w:r>
+    </w:p>
+    <w:p>
+      <w:pPr>
+        <w:keepNext/>
+      </w:pPr>
       <w:r>
         <w:rPr>
           <w:noProof/>
         </w:rPr>
         <w:lastRenderedPageBreak/>
         <w:drawing>
-          <wp:inline distT="0" distB="0" distL="0" distR="0" wp14:anchorId="2E3215E9" wp14:editId="28C96192">
-            <wp:extent cx="5695315" cy="3904615"/>
-            <wp:effectExtent l="0" t="0" r="635" b="635"/>
-            <wp:docPr id="2" name="Picture 2"/>
+          <wp:inline distT="0" distB="0" distL="0" distR="0" wp14:anchorId="07DE5B8E" wp14:editId="14E23088">
+            <wp:extent cx="5695315" cy="4896485"/>
+            <wp:effectExtent l="0" t="0" r="635" b="0"/>
+            <wp:docPr id="3" name="Picture 3"/>
             <wp:cNvGraphicFramePr>
               <a:graphicFrameLocks xmlns:a="http://schemas.openxmlformats.org/drawingml/2006/main" noChangeAspect="1"/>
             </wp:cNvGraphicFramePr>
@@ -3183,7 +3250,7 @@
                   <pic:spPr>
                     <a:xfrm>
                       <a:off x="0" y="0"/>
-                      <a:ext cx="5695315" cy="3904615"/>
+                      <a:ext cx="5695315" cy="4896485"/>
                     </a:xfrm>
                     <a:prstGeom prst="rect">
                       <a:avLst/>
@@ -3197,9 +3264,690 @@
       </w:r>
     </w:p>
     <w:p>
+      <w:pPr>
+        <w:pStyle w:val="Caption"/>
+      </w:pPr>
+      <w:r>
+        <w:t xml:space="preserve">Figure </w:t>
+      </w:r>
+      <w:fldSimple w:instr=" SEQ Figure \* ARABIC ">
+        <w:r>
+          <w:rPr>
+            <w:noProof/>
+          </w:rPr>
+          <w:t>2</w:t>
+        </w:r>
+      </w:fldSimple>
+      <w:r>
+        <w:t xml:space="preserve"> High-Low Difference for Bank of America Corp</w:t>
+      </w:r>
+    </w:p>
+    <w:p>
+      <w:pPr>
+        <w:keepNext/>
+      </w:pPr>
+      <w:r>
+        <w:rPr>
+          <w:noProof/>
+        </w:rPr>
+        <w:lastRenderedPageBreak/>
+        <w:drawing>
+          <wp:inline distT="0" distB="0" distL="0" distR="0" wp14:anchorId="790AA51F" wp14:editId="64AB7CC6">
+            <wp:extent cx="5695315" cy="4896485"/>
+            <wp:effectExtent l="0" t="0" r="635" b="0"/>
+            <wp:docPr id="4" name="Picture 4"/>
+            <wp:cNvGraphicFramePr>
+              <a:graphicFrameLocks xmlns:a="http://schemas.openxmlformats.org/drawingml/2006/main" noChangeAspect="1"/>
+            </wp:cNvGraphicFramePr>
+            <a:graphic xmlns:a="http://schemas.openxmlformats.org/drawingml/2006/main">
+              <a:graphicData uri="http://schemas.openxmlformats.org/drawingml/2006/picture">
+                <pic:pic xmlns:pic="http://schemas.openxmlformats.org/drawingml/2006/picture">
+                  <pic:nvPicPr>
+                    <pic:cNvPr id="1" name=""/>
+                    <pic:cNvPicPr/>
+                  </pic:nvPicPr>
+                  <pic:blipFill>
+                    <a:blip r:embed="rId47"/>
+                    <a:stretch>
+                      <a:fillRect/>
+                    </a:stretch>
+                  </pic:blipFill>
+                  <pic:spPr>
+                    <a:xfrm>
+                      <a:off x="0" y="0"/>
+                      <a:ext cx="5695315" cy="4896485"/>
+                    </a:xfrm>
+                    <a:prstGeom prst="rect">
+                      <a:avLst/>
+                    </a:prstGeom>
+                  </pic:spPr>
+                </pic:pic>
+              </a:graphicData>
+            </a:graphic>
+          </wp:inline>
+        </w:drawing>
+      </w:r>
+    </w:p>
+    <w:p>
+      <w:pPr>
+        <w:pStyle w:val="Caption"/>
+      </w:pPr>
+      <w:r>
+        <w:t xml:space="preserve">Figure </w:t>
+      </w:r>
+      <w:fldSimple w:instr=" SEQ Figure \* ARABIC ">
+        <w:r>
+          <w:rPr>
+            <w:noProof/>
+          </w:rPr>
+          <w:t>3</w:t>
+        </w:r>
+      </w:fldSimple>
+      <w:r>
+        <w:t xml:space="preserve"> Volume of Bank of America Corp</w:t>
+      </w:r>
+    </w:p>
+    <w:p/>
+    <w:p>
+      <w:r>
+        <w:t>The graphs above just shown the data for a single year. It would be easier to compare the year on year data side by side. First, all the graphs for each of the year is plotted and arrange in 2 columns to be shown in the plot area for ease of comparison.</w:t>
+      </w:r>
+    </w:p>
+    <w:bookmarkStart w:id="19" w:name="_MON_1606217616"/>
+    <w:bookmarkEnd w:id="19"/>
+    <w:p>
+      <w:r>
+        <w:object w:dxaOrig="9026" w:dyaOrig="2051" w14:anchorId="7E1E5187">
+          <v:shape id="_x0000_i1056" type="#_x0000_t75" style="width:451.2pt;height:102.6pt" o:ole="" o:bordertopcolor="this" o:borderleftcolor="this" o:borderbottomcolor="this" o:borderrightcolor="this">
+            <v:imagedata r:id="rId48" o:title=""/>
+            <w10:bordertop type="single" width="4" shadow="t"/>
+            <w10:borderleft type="single" width="4" shadow="t"/>
+            <w10:borderbottom type="single" width="4" shadow="t"/>
+            <w10:borderright type="single" width="4" shadow="t"/>
+          </v:shape>
+          <o:OLEObject Type="Embed" ProgID="Word.OpenDocumentText.12" ShapeID="_x0000_i1056" DrawAspect="Content" ObjectID="_1606219566" r:id="rId49"/>
+        </w:object>
+      </w:r>
+    </w:p>
+    <w:p>
+      <w:pPr>
+        <w:keepNext/>
+      </w:pPr>
+      <w:r>
+        <w:rPr>
+          <w:noProof/>
+        </w:rPr>
+        <w:lastRenderedPageBreak/>
+        <w:drawing>
+          <wp:inline distT="0" distB="0" distL="0" distR="0" wp14:anchorId="1210FFA2" wp14:editId="568B88BF">
+            <wp:extent cx="5695315" cy="4896485"/>
+            <wp:effectExtent l="0" t="0" r="635" b="0"/>
+            <wp:docPr id="5" name="Picture 5"/>
+            <wp:cNvGraphicFramePr>
+              <a:graphicFrameLocks xmlns:a="http://schemas.openxmlformats.org/drawingml/2006/main" noChangeAspect="1"/>
+            </wp:cNvGraphicFramePr>
+            <a:graphic xmlns:a="http://schemas.openxmlformats.org/drawingml/2006/main">
+              <a:graphicData uri="http://schemas.openxmlformats.org/drawingml/2006/picture">
+                <pic:pic xmlns:pic="http://schemas.openxmlformats.org/drawingml/2006/picture">
+                  <pic:nvPicPr>
+                    <pic:cNvPr id="1" name=""/>
+                    <pic:cNvPicPr/>
+                  </pic:nvPicPr>
+                  <pic:blipFill>
+                    <a:blip r:embed="rId50"/>
+                    <a:stretch>
+                      <a:fillRect/>
+                    </a:stretch>
+                  </pic:blipFill>
+                  <pic:spPr>
+                    <a:xfrm>
+                      <a:off x="0" y="0"/>
+                      <a:ext cx="5695315" cy="4896485"/>
+                    </a:xfrm>
+                    <a:prstGeom prst="rect">
+                      <a:avLst/>
+                    </a:prstGeom>
+                  </pic:spPr>
+                </pic:pic>
+              </a:graphicData>
+            </a:graphic>
+          </wp:inline>
+        </w:drawing>
+      </w:r>
+    </w:p>
+    <w:p>
+      <w:pPr>
+        <w:pStyle w:val="Caption"/>
+      </w:pPr>
+      <w:r>
+        <w:t xml:space="preserve">Figure </w:t>
+      </w:r>
+      <w:fldSimple w:instr=" SEQ Figure \* ARABIC ">
+        <w:r>
+          <w:rPr>
+            <w:noProof/>
+          </w:rPr>
+          <w:t>4</w:t>
+        </w:r>
+      </w:fldSimple>
       <w:r>
         <w:t xml:space="preserve"> </w:t>
       </w:r>
+      <w:r>
+        <w:t>C</w:t>
+      </w:r>
+      <w:r>
+        <w:t>losing price for Bank of America Corp</w:t>
+      </w:r>
+      <w:r>
+        <w:t xml:space="preserve"> year on year comparison</w:t>
+      </w:r>
+    </w:p>
+    <w:p>
+      <w:r>
+        <w:t xml:space="preserve">From the comparison of year on year closing price, a pattern can be seen, the closing price at the end of the year is always higher than that of the closing price at the beginning of the year </w:t>
+      </w:r>
+      <w:r>
+        <w:t>apart from</w:t>
+      </w:r>
+      <w:r>
+        <w:t xml:space="preserve"> 2015. </w:t>
+      </w:r>
+      <w:r>
+        <w:t>It is safe to assume, the closing price at the end of year 2017 would be higher than that of the beginning of year 2017.</w:t>
+      </w:r>
+    </w:p>
+    <w:p>
+      <w:r>
+        <w:t>Comparison is also made on the volume of the stock.</w:t>
+      </w:r>
+    </w:p>
+    <w:bookmarkStart w:id="20" w:name="_MON_1606217668"/>
+    <w:bookmarkEnd w:id="20"/>
+    <w:p>
+      <w:r>
+        <w:object w:dxaOrig="9026" w:dyaOrig="2051" w14:anchorId="75958A42">
+          <v:shape id="_x0000_i1060" type="#_x0000_t75" style="width:451.2pt;height:102.6pt" o:ole="" o:bordertopcolor="this" o:borderleftcolor="this" o:borderbottomcolor="this" o:borderrightcolor="this">
+            <v:imagedata r:id="rId51" o:title=""/>
+            <w10:bordertop type="single" width="4" shadow="t"/>
+            <w10:borderleft type="single" width="4" shadow="t"/>
+            <w10:borderbottom type="single" width="4" shadow="t"/>
+            <w10:borderright type="single" width="4" shadow="t"/>
+          </v:shape>
+          <o:OLEObject Type="Embed" ProgID="Word.OpenDocumentText.12" ShapeID="_x0000_i1060" DrawAspect="Content" ObjectID="_1606219567" r:id="rId52"/>
+        </w:object>
+      </w:r>
+    </w:p>
+    <w:p>
+      <w:pPr>
+        <w:keepNext/>
+      </w:pPr>
+      <w:r>
+        <w:rPr>
+          <w:noProof/>
+        </w:rPr>
+        <w:lastRenderedPageBreak/>
+        <w:drawing>
+          <wp:inline distT="0" distB="0" distL="0" distR="0" wp14:anchorId="12F2DC63" wp14:editId="0B00CD57">
+            <wp:extent cx="5695315" cy="4896485"/>
+            <wp:effectExtent l="0" t="0" r="635" b="0"/>
+            <wp:docPr id="6" name="Picture 6"/>
+            <wp:cNvGraphicFramePr>
+              <a:graphicFrameLocks xmlns:a="http://schemas.openxmlformats.org/drawingml/2006/main" noChangeAspect="1"/>
+            </wp:cNvGraphicFramePr>
+            <a:graphic xmlns:a="http://schemas.openxmlformats.org/drawingml/2006/main">
+              <a:graphicData uri="http://schemas.openxmlformats.org/drawingml/2006/picture">
+                <pic:pic xmlns:pic="http://schemas.openxmlformats.org/drawingml/2006/picture">
+                  <pic:nvPicPr>
+                    <pic:cNvPr id="1" name=""/>
+                    <pic:cNvPicPr/>
+                  </pic:nvPicPr>
+                  <pic:blipFill>
+                    <a:blip r:embed="rId53"/>
+                    <a:stretch>
+                      <a:fillRect/>
+                    </a:stretch>
+                  </pic:blipFill>
+                  <pic:spPr>
+                    <a:xfrm>
+                      <a:off x="0" y="0"/>
+                      <a:ext cx="5695315" cy="4896485"/>
+                    </a:xfrm>
+                    <a:prstGeom prst="rect">
+                      <a:avLst/>
+                    </a:prstGeom>
+                  </pic:spPr>
+                </pic:pic>
+              </a:graphicData>
+            </a:graphic>
+          </wp:inline>
+        </w:drawing>
+      </w:r>
+    </w:p>
+    <w:p>
+      <w:pPr>
+        <w:pStyle w:val="Caption"/>
+      </w:pPr>
+      <w:r>
+        <w:t xml:space="preserve">Figure </w:t>
+      </w:r>
+      <w:fldSimple w:instr=" SEQ Figure \* ARABIC ">
+        <w:r>
+          <w:rPr>
+            <w:noProof/>
+          </w:rPr>
+          <w:t>5</w:t>
+        </w:r>
+      </w:fldSimple>
+      <w:r>
+        <w:t xml:space="preserve"> Volume of Bank of America Corp year on year comparison</w:t>
+      </w:r>
+    </w:p>
+    <w:p>
+      <w:r>
+        <w:t xml:space="preserve">The volume of a stock also can be compared year on year. From the graphs shown, the volume decreases at the end of the years. The same scenario could </w:t>
+      </w:r>
+      <w:r>
+        <w:t>happen</w:t>
+      </w:r>
+      <w:r>
+        <w:t xml:space="preserve"> in 2017 as well.</w:t>
+      </w:r>
+    </w:p>
+    <w:p>
+      <w:r>
+        <w:t>High-Low difference is compared year on year as well, with the following codes.</w:t>
+      </w:r>
+    </w:p>
+    <w:bookmarkStart w:id="21" w:name="_MON_1606217991"/>
+    <w:bookmarkEnd w:id="21"/>
+    <w:p>
+      <w:r>
+        <w:object w:dxaOrig="9026" w:dyaOrig="2051" w14:anchorId="0D79DAB0">
+          <v:shape id="_x0000_i1063" type="#_x0000_t75" style="width:451.2pt;height:102.6pt" o:ole="" o:bordertopcolor="this" o:borderleftcolor="this" o:borderbottomcolor="this" o:borderrightcolor="this">
+            <v:imagedata r:id="rId54" o:title=""/>
+            <w10:bordertop type="single" width="4" shadow="t"/>
+            <w10:borderleft type="single" width="4" shadow="t"/>
+            <w10:borderbottom type="single" width="4" shadow="t"/>
+            <w10:borderright type="single" width="4" shadow="t"/>
+          </v:shape>
+          <o:OLEObject Type="Embed" ProgID="Word.OpenDocumentText.12" ShapeID="_x0000_i1063" DrawAspect="Content" ObjectID="_1606219568" r:id="rId55"/>
+        </w:object>
+      </w:r>
+    </w:p>
+    <w:p>
+      <w:pPr>
+        <w:keepNext/>
+      </w:pPr>
+      <w:r>
+        <w:lastRenderedPageBreak/>
+        <w:t xml:space="preserve"> </w:t>
+      </w:r>
+      <w:r>
+        <w:rPr>
+          <w:noProof/>
+        </w:rPr>
+        <w:drawing>
+          <wp:inline distT="0" distB="0" distL="0" distR="0" wp14:anchorId="36414EB7" wp14:editId="1031280B">
+            <wp:extent cx="5695315" cy="4896485"/>
+            <wp:effectExtent l="0" t="0" r="635" b="0"/>
+            <wp:docPr id="7" name="Picture 7"/>
+            <wp:cNvGraphicFramePr>
+              <a:graphicFrameLocks xmlns:a="http://schemas.openxmlformats.org/drawingml/2006/main" noChangeAspect="1"/>
+            </wp:cNvGraphicFramePr>
+            <a:graphic xmlns:a="http://schemas.openxmlformats.org/drawingml/2006/main">
+              <a:graphicData uri="http://schemas.openxmlformats.org/drawingml/2006/picture">
+                <pic:pic xmlns:pic="http://schemas.openxmlformats.org/drawingml/2006/picture">
+                  <pic:nvPicPr>
+                    <pic:cNvPr id="1" name=""/>
+                    <pic:cNvPicPr/>
+                  </pic:nvPicPr>
+                  <pic:blipFill>
+                    <a:blip r:embed="rId56"/>
+                    <a:stretch>
+                      <a:fillRect/>
+                    </a:stretch>
+                  </pic:blipFill>
+                  <pic:spPr>
+                    <a:xfrm>
+                      <a:off x="0" y="0"/>
+                      <a:ext cx="5695315" cy="4896485"/>
+                    </a:xfrm>
+                    <a:prstGeom prst="rect">
+                      <a:avLst/>
+                    </a:prstGeom>
+                  </pic:spPr>
+                </pic:pic>
+              </a:graphicData>
+            </a:graphic>
+          </wp:inline>
+        </w:drawing>
+      </w:r>
+    </w:p>
+    <w:p>
+      <w:pPr>
+        <w:pStyle w:val="Caption"/>
+      </w:pPr>
+      <w:r>
+        <w:t xml:space="preserve">Figure </w:t>
+      </w:r>
+      <w:fldSimple w:instr=" SEQ Figure \* ARABIC ">
+        <w:r>
+          <w:rPr>
+            <w:noProof/>
+          </w:rPr>
+          <w:t>6</w:t>
+        </w:r>
+      </w:fldSimple>
+      <w:r>
+        <w:t xml:space="preserve"> High-Low difference of Bank of America Corp year on year comparison</w:t>
+      </w:r>
+    </w:p>
+    <w:p>
+      <w:r>
+        <w:t>No apparent patterns can be found on the High-Low difference year on year comparison.</w:t>
+      </w:r>
+    </w:p>
+    <w:p>
+      <w:r>
+        <w:t xml:space="preserve">Besides graphs, the data can be explored to check the correlation between the variables. </w:t>
+      </w:r>
+      <w:r>
+        <w:t>The correlation between the variables would prove to be useful for applying machine learning algorithms on the dataset. In this case, linear regression could be applied since most of the variables are continuous values.</w:t>
+      </w:r>
+    </w:p>
+    <w:bookmarkStart w:id="22" w:name="_MON_1606218176"/>
+    <w:bookmarkEnd w:id="22"/>
+    <w:p>
+      <w:r>
+        <w:object w:dxaOrig="9026" w:dyaOrig="10547" w14:anchorId="2A07958A">
+          <v:shape id="_x0000_i1066" type="#_x0000_t75" style="width:451.2pt;height:527.4pt" o:ole="" o:bordertopcolor="this" o:borderleftcolor="this" o:borderbottomcolor="this" o:borderrightcolor="this">
+            <v:imagedata r:id="rId57" o:title=""/>
+            <w10:bordertop type="single" width="4"/>
+            <w10:borderleft type="single" width="4"/>
+            <w10:borderbottom type="single" width="4"/>
+            <w10:borderright type="single" width="4"/>
+          </v:shape>
+          <o:OLEObject Type="Embed" ProgID="Word.OpenDocumentText.12" ShapeID="_x0000_i1066" DrawAspect="Content" ObjectID="_1606219569" r:id="rId58"/>
+        </w:object>
+      </w:r>
+    </w:p>
+    <w:p>
+      <w:r>
+        <w:t>It is found that the feature ‘Open’ has a high</w:t>
+      </w:r>
+      <w:r>
+        <w:t xml:space="preserve"> correlation </w:t>
+      </w:r>
+      <w:r>
+        <w:t>value with ‘High’, ‘Low’, and ‘Close’</w:t>
+      </w:r>
+      <w:r>
+        <w:t xml:space="preserve">. </w:t>
+      </w:r>
+      <w:r>
+        <w:t>These correlations</w:t>
+      </w:r>
+      <w:r>
+        <w:t xml:space="preserve"> can be illustrated in a graph.</w:t>
+      </w:r>
+    </w:p>
+    <w:p>
+      <w:pPr>
+        <w:keepNext/>
+      </w:pPr>
+      <w:r>
+        <w:rPr>
+          <w:noProof/>
+        </w:rPr>
+        <w:lastRenderedPageBreak/>
+        <w:drawing>
+          <wp:inline distT="0" distB="0" distL="0" distR="0" wp14:anchorId="76974670" wp14:editId="4D5EE7E7">
+            <wp:extent cx="5695315" cy="4896485"/>
+            <wp:effectExtent l="0" t="0" r="635" b="0"/>
+            <wp:docPr id="8" name="Picture 8"/>
+            <wp:cNvGraphicFramePr>
+              <a:graphicFrameLocks xmlns:a="http://schemas.openxmlformats.org/drawingml/2006/main" noChangeAspect="1"/>
+            </wp:cNvGraphicFramePr>
+            <a:graphic xmlns:a="http://schemas.openxmlformats.org/drawingml/2006/main">
+              <a:graphicData uri="http://schemas.openxmlformats.org/drawingml/2006/picture">
+                <pic:pic xmlns:pic="http://schemas.openxmlformats.org/drawingml/2006/picture">
+                  <pic:nvPicPr>
+                    <pic:cNvPr id="1" name=""/>
+                    <pic:cNvPicPr/>
+                  </pic:nvPicPr>
+                  <pic:blipFill>
+                    <a:blip r:embed="rId59"/>
+                    <a:stretch>
+                      <a:fillRect/>
+                    </a:stretch>
+                  </pic:blipFill>
+                  <pic:spPr>
+                    <a:xfrm>
+                      <a:off x="0" y="0"/>
+                      <a:ext cx="5695315" cy="4896485"/>
+                    </a:xfrm>
+                    <a:prstGeom prst="rect">
+                      <a:avLst/>
+                    </a:prstGeom>
+                  </pic:spPr>
+                </pic:pic>
+              </a:graphicData>
+            </a:graphic>
+          </wp:inline>
+        </w:drawing>
+      </w:r>
+    </w:p>
+    <w:p>
+      <w:pPr>
+        <w:pStyle w:val="Caption"/>
+      </w:pPr>
+      <w:r>
+        <w:t xml:space="preserve">Figure </w:t>
+      </w:r>
+      <w:fldSimple w:instr=" SEQ Figure \* ARABIC ">
+        <w:r>
+          <w:rPr>
+            <w:noProof/>
+          </w:rPr>
+          <w:t>7</w:t>
+        </w:r>
+      </w:fldSimple>
+      <w:r>
+        <w:t xml:space="preserve"> Correlation between 'Open' and 'High'</w:t>
+      </w:r>
+    </w:p>
+    <w:p>
+      <w:pPr>
+        <w:keepNext/>
+      </w:pPr>
+      <w:r>
+        <w:rPr>
+          <w:noProof/>
+        </w:rPr>
+        <w:lastRenderedPageBreak/>
+        <w:drawing>
+          <wp:inline distT="0" distB="0" distL="0" distR="0" wp14:anchorId="45A4C95D" wp14:editId="044ED9EF">
+            <wp:extent cx="5695315" cy="4896485"/>
+            <wp:effectExtent l="0" t="0" r="635" b="0"/>
+            <wp:docPr id="9" name="Picture 9"/>
+            <wp:cNvGraphicFramePr>
+              <a:graphicFrameLocks xmlns:a="http://schemas.openxmlformats.org/drawingml/2006/main" noChangeAspect="1"/>
+            </wp:cNvGraphicFramePr>
+            <a:graphic xmlns:a="http://schemas.openxmlformats.org/drawingml/2006/main">
+              <a:graphicData uri="http://schemas.openxmlformats.org/drawingml/2006/picture">
+                <pic:pic xmlns:pic="http://schemas.openxmlformats.org/drawingml/2006/picture">
+                  <pic:nvPicPr>
+                    <pic:cNvPr id="1" name=""/>
+                    <pic:cNvPicPr/>
+                  </pic:nvPicPr>
+                  <pic:blipFill>
+                    <a:blip r:embed="rId60"/>
+                    <a:stretch>
+                      <a:fillRect/>
+                    </a:stretch>
+                  </pic:blipFill>
+                  <pic:spPr>
+                    <a:xfrm>
+                      <a:off x="0" y="0"/>
+                      <a:ext cx="5695315" cy="4896485"/>
+                    </a:xfrm>
+                    <a:prstGeom prst="rect">
+                      <a:avLst/>
+                    </a:prstGeom>
+                  </pic:spPr>
+                </pic:pic>
+              </a:graphicData>
+            </a:graphic>
+          </wp:inline>
+        </w:drawing>
+      </w:r>
+    </w:p>
+    <w:p>
+      <w:pPr>
+        <w:pStyle w:val="Caption"/>
+      </w:pPr>
+      <w:r>
+        <w:t xml:space="preserve">Figure </w:t>
+      </w:r>
+      <w:fldSimple w:instr=" SEQ Figure \* ARABIC ">
+        <w:r>
+          <w:rPr>
+            <w:noProof/>
+          </w:rPr>
+          <w:t>8</w:t>
+        </w:r>
+      </w:fldSimple>
+      <w:r>
+        <w:t xml:space="preserve"> Correlation between 'Open' and 'Close'</w:t>
+      </w:r>
+    </w:p>
+    <w:p/>
+    <w:p>
+      <w:pPr>
+        <w:spacing w:before="140"/>
+      </w:pPr>
+      <w:r>
+        <w:br w:type="page"/>
+      </w:r>
+    </w:p>
+    <w:p>
+      <w:pPr>
+        <w:pStyle w:val="Heading1"/>
+      </w:pPr>
+      <w:r>
+        <w:lastRenderedPageBreak/>
+        <w:t>Linear Regression</w:t>
+      </w:r>
+    </w:p>
+    <w:p>
+      <w:r>
+        <w:t>After getting the correlation between the features, one of the features can be used to predict or determine the value of another feature, in other words, linear regression. Since it is found that ‘Open’ and ‘High’ have a high correlation value. The linear regression apply in this part would use the ‘Open’ feature to predict the value of ‘High’. The dataset can be divided into years. The training data would be the dataset of year 2013 to 2016. The testing set would be the dataset of year 2017</w:t>
+      </w:r>
+      <w:r>
+        <w:t>.</w:t>
+      </w:r>
+    </w:p>
+    <w:p>
+      <w:r>
+        <w:t>First, the dataset must be filtered by the stock code and the year. Then divide the dataset into training set and testing set based on the years</w:t>
+      </w:r>
+      <w:r>
+        <w:t xml:space="preserve">. Feature scaling is not applied because the range of both the values are similar. </w:t>
+      </w:r>
+    </w:p>
+    <w:p>
+      <w:r>
+        <w:t>After the dataset is divided, a regression model is trained with the training set, specifying the formula, using ‘Open’ to predict ‘High’</w:t>
+      </w:r>
+      <w:r>
+        <w:t>. After the model is trained, it is used to predict the ‘High’ value in the test set. The accuracy of the prediction can be illustrated in a graph.</w:t>
+      </w:r>
+    </w:p>
+    <w:bookmarkStart w:id="23" w:name="_MON_1606219014"/>
+    <w:bookmarkEnd w:id="23"/>
+    <w:p>
+      <w:r>
+        <w:object w:dxaOrig="9026" w:dyaOrig="11719" w14:anchorId="52EA9E97">
+          <v:shape id="_x0000_i1071" type="#_x0000_t75" style="width:451.2pt;height:586.2pt" o:ole="" o:bordertopcolor="this" o:borderleftcolor="this" o:borderbottomcolor="this" o:borderrightcolor="this">
+            <v:imagedata r:id="rId61" o:title=""/>
+            <w10:bordertop type="single" width="4"/>
+            <w10:borderleft type="single" width="4"/>
+            <w10:borderbottom type="single" width="4"/>
+            <w10:borderright type="single" width="4"/>
+          </v:shape>
+          <o:OLEObject Type="Embed" ProgID="Word.OpenDocumentText.12" ShapeID="_x0000_i1071" DrawAspect="Content" ObjectID="_1606219570" r:id="rId62"/>
+        </w:object>
+      </w:r>
+    </w:p>
+    <w:p>
+      <w:pPr>
+        <w:keepNext/>
+      </w:pPr>
+      <w:r>
+        <w:rPr>
+          <w:noProof/>
+        </w:rPr>
+        <w:lastRenderedPageBreak/>
+        <w:drawing>
+          <wp:inline distT="0" distB="0" distL="0" distR="0" wp14:anchorId="5AA4B44A" wp14:editId="04FF6C6D">
+            <wp:extent cx="5695315" cy="4896485"/>
+            <wp:effectExtent l="0" t="0" r="635" b="0"/>
+            <wp:docPr id="10" name="Picture 10"/>
+            <wp:cNvGraphicFramePr>
+              <a:graphicFrameLocks xmlns:a="http://schemas.openxmlformats.org/drawingml/2006/main" noChangeAspect="1"/>
+            </wp:cNvGraphicFramePr>
+            <a:graphic xmlns:a="http://schemas.openxmlformats.org/drawingml/2006/main">
+              <a:graphicData uri="http://schemas.openxmlformats.org/drawingml/2006/picture">
+                <pic:pic xmlns:pic="http://schemas.openxmlformats.org/drawingml/2006/picture">
+                  <pic:nvPicPr>
+                    <pic:cNvPr id="1" name=""/>
+                    <pic:cNvPicPr/>
+                  </pic:nvPicPr>
+                  <pic:blipFill>
+                    <a:blip r:embed="rId63"/>
+                    <a:stretch>
+                      <a:fillRect/>
+                    </a:stretch>
+                  </pic:blipFill>
+                  <pic:spPr>
+                    <a:xfrm>
+                      <a:off x="0" y="0"/>
+                      <a:ext cx="5695315" cy="4896485"/>
+                    </a:xfrm>
+                    <a:prstGeom prst="rect">
+                      <a:avLst/>
+                    </a:prstGeom>
+                  </pic:spPr>
+                </pic:pic>
+              </a:graphicData>
+            </a:graphic>
+          </wp:inline>
+        </w:drawing>
+      </w:r>
+    </w:p>
+    <w:p>
+      <w:pPr>
+        <w:pStyle w:val="Caption"/>
+      </w:pPr>
+      <w:r>
+        <w:t xml:space="preserve">Figure </w:t>
+      </w:r>
+      <w:fldSimple w:instr=" SEQ Figure \* ARABIC ">
+        <w:r>
+          <w:rPr>
+            <w:noProof/>
+          </w:rPr>
+          <w:t>9</w:t>
+        </w:r>
+      </w:fldSimple>
+      <w:r>
+        <w:t xml:space="preserve"> Prediction of the High price using the Open price</w:t>
+      </w:r>
+      <w:bookmarkStart w:id="24" w:name="_GoBack"/>
+      <w:bookmarkEnd w:id="24"/>
+    </w:p>
+    <w:p>
       <w:r>
         <w:tab/>
       </w:r>
@@ -3217,7 +3965,7 @@
     </w:p>
     <w:p/>
     <w:sectPr>
-      <w:footerReference w:type="default" r:id="rId47"/>
+      <w:footerReference w:type="default" r:id="rId64"/>
       <w:pgSz w:w="11906" w:h="16838" w:code="9"/>
       <w:pgMar w:top="1440" w:right="1440" w:bottom="1440" w:left="1440" w:header="720" w:footer="720" w:gutter="57"/>
       <w:cols w:space="720"/>
@@ -4837,6 +5585,25 @@
       <w:rFonts w:ascii="Arial" w:hAnsi="Arial"/>
     </w:rPr>
   </w:style>
+  <w:style w:type="paragraph" w:styleId="Caption">
+    <w:name w:val="caption"/>
+    <w:basedOn w:val="Normal"/>
+    <w:next w:val="Normal"/>
+    <w:uiPriority w:val="35"/>
+    <w:unhideWhenUsed/>
+    <w:qFormat/>
+    <w:rsid w:val="00DB79CD"/>
+    <w:pPr>
+      <w:spacing w:before="0" w:after="200" w:line="240" w:lineRule="auto"/>
+    </w:pPr>
+    <w:rPr>
+      <w:i/>
+      <w:iCs/>
+      <w:color w:val="1F497D" w:themeColor="text2"/>
+      <w:sz w:val="18"/>
+      <w:szCs w:val="18"/>
+    </w:rPr>
+  </w:style>
 </w:styles>
 </file>
 
@@ -5130,7 +5897,7 @@
 </file>
 
 <file path=customXml/itemProps1.xml><?xml version="1.0" encoding="utf-8"?>
-<ds:datastoreItem xmlns:ds="http://schemas.openxmlformats.org/officeDocument/2006/customXml" ds:itemID="{3F740DDF-B5AA-43AD-9AC1-98063EA7AD13}">
+<ds:datastoreItem xmlns:ds="http://schemas.openxmlformats.org/officeDocument/2006/customXml" ds:itemID="{EEA8D55A-F848-4B03-9931-FE695FAE215E}">
   <ds:schemaRefs>
     <ds:schemaRef ds:uri="http://schemas.openxmlformats.org/officeDocument/2006/bibliography"/>
   </ds:schemaRefs>

</xml_diff>

<commit_message>
Added linear regression model evaluation part into document
</commit_message>
<xml_diff>
--- a/documentation/codeDocumentation.docx
+++ b/documentation/codeDocumentation.docx
@@ -2031,7 +2031,7 @@
             <w10:borderbottom type="single" width="4"/>
             <w10:borderright type="single" width="4"/>
           </v:shape>
-          <o:OLEObject Type="Embed" ProgID="Word.OpenDocumentText.12" ShapeID="_x0000_i1025" DrawAspect="Content" ObjectID="_1606219548" r:id="rId9"/>
+          <o:OLEObject Type="Embed" ProgID="Word.OpenDocumentText.12" ShapeID="_x0000_i1025" DrawAspect="Content" ObjectID="_1606304935" r:id="rId9"/>
         </w:object>
       </w:r>
     </w:p>
@@ -2169,7 +2169,7 @@
             <w10:borderbottom type="single" width="4" shadow="t"/>
             <w10:borderright type="single" width="4" shadow="t"/>
           </v:shape>
-          <o:OLEObject Type="Embed" ProgID="Word.OpenDocumentText.12" ShapeID="_x0000_i1026" DrawAspect="Content" ObjectID="_1606219549" r:id="rId11"/>
+          <o:OLEObject Type="Embed" ProgID="Word.OpenDocumentText.12" ShapeID="_x0000_i1026" DrawAspect="Content" ObjectID="_1606304936" r:id="rId11"/>
         </w:object>
       </w:r>
     </w:p>
@@ -2202,7 +2202,7 @@
             <w10:borderbottom type="single" width="4" shadow="t"/>
             <w10:borderright type="single" width="4" shadow="t"/>
           </v:shape>
-          <o:OLEObject Type="Embed" ProgID="Word.OpenDocumentText.12" ShapeID="_x0000_i1027" DrawAspect="Content" ObjectID="_1606219550" r:id="rId13"/>
+          <o:OLEObject Type="Embed" ProgID="Word.OpenDocumentText.12" ShapeID="_x0000_i1027" DrawAspect="Content" ObjectID="_1606304937" r:id="rId13"/>
         </w:object>
       </w:r>
     </w:p>
@@ -2293,7 +2293,7 @@
             <w10:borderbottom type="single" width="4" shadow="t"/>
             <w10:borderright type="single" width="4" shadow="t"/>
           </v:shape>
-          <o:OLEObject Type="Embed" ProgID="Word.OpenDocumentText.12" ShapeID="_x0000_i1028" DrawAspect="Content" ObjectID="_1606219551" r:id="rId15"/>
+          <o:OLEObject Type="Embed" ProgID="Word.OpenDocumentText.12" ShapeID="_x0000_i1028" DrawAspect="Content" ObjectID="_1606304938" r:id="rId15"/>
         </w:object>
       </w:r>
     </w:p>
@@ -2358,7 +2358,7 @@
             <w10:borderbottom type="single" width="4" shadow="t"/>
             <w10:borderright type="single" width="4" shadow="t"/>
           </v:shape>
-          <o:OLEObject Type="Embed" ProgID="Word.OpenDocumentText.12" ShapeID="_x0000_i1029" DrawAspect="Content" ObjectID="_1606219552" r:id="rId17"/>
+          <o:OLEObject Type="Embed" ProgID="Word.OpenDocumentText.12" ShapeID="_x0000_i1029" DrawAspect="Content" ObjectID="_1606304939" r:id="rId17"/>
         </w:object>
       </w:r>
     </w:p>
@@ -2403,7 +2403,7 @@
             <w10:borderbottom type="single" width="4" shadow="t"/>
             <w10:borderright type="single" width="4" shadow="t"/>
           </v:shape>
-          <o:OLEObject Type="Embed" ProgID="Word.OpenDocumentText.12" ShapeID="_x0000_i1030" DrawAspect="Content" ObjectID="_1606219553" r:id="rId19"/>
+          <o:OLEObject Type="Embed" ProgID="Word.OpenDocumentText.12" ShapeID="_x0000_i1030" DrawAspect="Content" ObjectID="_1606304940" r:id="rId19"/>
         </w:object>
       </w:r>
     </w:p>
@@ -2424,7 +2424,7 @@
             <w10:borderbottom type="single" width="4"/>
             <w10:borderright type="single" width="4"/>
           </v:shape>
-          <o:OLEObject Type="Embed" ProgID="Word.OpenDocumentText.12" ShapeID="_x0000_i1031" DrawAspect="Content" ObjectID="_1606219554" r:id="rId21"/>
+          <o:OLEObject Type="Embed" ProgID="Word.OpenDocumentText.12" ShapeID="_x0000_i1031" DrawAspect="Content" ObjectID="_1606304941" r:id="rId21"/>
         </w:object>
       </w:r>
     </w:p>
@@ -2517,7 +2517,7 @@
             <w10:borderbottom type="single" width="4" shadow="t"/>
             <w10:borderright type="single" width="4" shadow="t"/>
           </v:shape>
-          <o:OLEObject Type="Embed" ProgID="Word.OpenDocumentText.12" ShapeID="_x0000_i1033" DrawAspect="Content" ObjectID="_1606219555" r:id="rId24"/>
+          <o:OLEObject Type="Embed" ProgID="Word.OpenDocumentText.12" ShapeID="_x0000_i1033" DrawAspect="Content" ObjectID="_1606304942" r:id="rId24"/>
         </w:object>
       </w:r>
     </w:p>
@@ -2628,7 +2628,7 @@
             <w10:borderbottom type="single" width="4"/>
             <w10:borderright type="single" width="4"/>
           </v:shape>
-          <o:OLEObject Type="Embed" ProgID="Word.OpenDocumentText.12" ShapeID="_x0000_i1034" DrawAspect="Content" ObjectID="_1606219556" r:id="rId26"/>
+          <o:OLEObject Type="Embed" ProgID="Word.OpenDocumentText.12" ShapeID="_x0000_i1034" DrawAspect="Content" ObjectID="_1606304943" r:id="rId26"/>
         </w:object>
       </w:r>
     </w:p>
@@ -2649,7 +2649,7 @@
             <w10:borderbottom type="single" width="4"/>
             <w10:borderright type="single" width="4"/>
           </v:shape>
-          <o:OLEObject Type="Embed" ProgID="Word.OpenDocumentText.12" ShapeID="_x0000_i1035" DrawAspect="Content" ObjectID="_1606219557" r:id="rId28"/>
+          <o:OLEObject Type="Embed" ProgID="Word.OpenDocumentText.12" ShapeID="_x0000_i1035" DrawAspect="Content" ObjectID="_1606304944" r:id="rId28"/>
         </w:object>
       </w:r>
     </w:p>
@@ -2697,7 +2697,7 @@
             <w10:borderbottom type="single" width="4"/>
             <w10:borderright type="single" width="4"/>
           </v:shape>
-          <o:OLEObject Type="Embed" ProgID="Word.OpenDocumentText.12" ShapeID="_x0000_i1036" DrawAspect="Content" ObjectID="_1606219558" r:id="rId30"/>
+          <o:OLEObject Type="Embed" ProgID="Word.OpenDocumentText.12" ShapeID="_x0000_i1036" DrawAspect="Content" ObjectID="_1606304945" r:id="rId30"/>
         </w:object>
       </w:r>
     </w:p>
@@ -2794,7 +2794,7 @@
             <w10:borderbottom type="single" width="4"/>
             <w10:borderright type="single" width="4"/>
           </v:shape>
-          <o:OLEObject Type="Embed" ProgID="Word.OpenDocumentText.12" ShapeID="_x0000_i1037" DrawAspect="Content" ObjectID="_1606219559" r:id="rId32"/>
+          <o:OLEObject Type="Embed" ProgID="Word.OpenDocumentText.12" ShapeID="_x0000_i1037" DrawAspect="Content" ObjectID="_1606304946" r:id="rId32"/>
         </w:object>
       </w:r>
     </w:p>
@@ -2818,21 +2818,23 @@
       </w:r>
     </w:p>
     <w:p/>
-    <w:bookmarkStart w:id="13" w:name="_MON_1603381952"/>
-    <w:bookmarkEnd w:id="13"/>
+    <w:bookmarkStart w:id="13" w:name="_GoBack"/>
+    <w:bookmarkStart w:id="14" w:name="_MON_1603381952"/>
+    <w:bookmarkEnd w:id="14"/>
     <w:p>
       <w:r>
         <w:object w:dxaOrig="9026" w:dyaOrig="4834" w14:anchorId="2C4FBC3A">
           <v:shape id="_x0000_i1038" type="#_x0000_t75" style="width:451.2pt;height:241.8pt" o:ole="" o:bordertopcolor="this" o:borderleftcolor="this" o:borderbottomcolor="this" o:borderrightcolor="this">
             <v:imagedata r:id="rId33" o:title=""/>
-            <w10:bordertop type="single" width="4" shadow="t"/>
-            <w10:borderleft type="single" width="4" shadow="t"/>
-            <w10:borderbottom type="single" width="4" shadow="t"/>
-            <w10:borderright type="single" width="4" shadow="t"/>
+            <w10:bordertop type="single" width="4"/>
+            <w10:borderleft type="single" width="4"/>
+            <w10:borderbottom type="single" width="4"/>
+            <w10:borderright type="single" width="4"/>
           </v:shape>
-          <o:OLEObject Type="Embed" ProgID="Word.OpenDocumentText.12" ShapeID="_x0000_i1038" DrawAspect="Content" ObjectID="_1606219560" r:id="rId34"/>
+          <o:OLEObject Type="Embed" ProgID="Word.OpenDocumentText.12" ShapeID="_x0000_i1038" DrawAspect="Content" ObjectID="_1606304947" r:id="rId34"/>
         </w:object>
       </w:r>
+      <w:bookmarkEnd w:id="13"/>
     </w:p>
     <w:p>
       <w:pPr>
@@ -2918,8 +2920,8 @@
         <w:t xml:space="preserve"> </w:t>
       </w:r>
     </w:p>
-    <w:bookmarkStart w:id="14" w:name="_MON_1603382491"/>
-    <w:bookmarkEnd w:id="14"/>
+    <w:bookmarkStart w:id="15" w:name="_MON_1603382491"/>
+    <w:bookmarkEnd w:id="15"/>
     <w:p>
       <w:r>
         <w:object w:dxaOrig="9026" w:dyaOrig="2249" w14:anchorId="10DED540">
@@ -2930,7 +2932,7 @@
             <w10:borderbottom type="single" width="4"/>
             <w10:borderright type="single" width="4"/>
           </v:shape>
-          <o:OLEObject Type="Embed" ProgID="Word.OpenDocumentText.12" ShapeID="_x0000_i1039" DrawAspect="Content" ObjectID="_1606219561" r:id="rId36"/>
+          <o:OLEObject Type="Embed" ProgID="Word.OpenDocumentText.12" ShapeID="_x0000_i1039" DrawAspect="Content" ObjectID="_1606304948" r:id="rId36"/>
         </w:object>
       </w:r>
     </w:p>
@@ -2961,8 +2963,8 @@
         <w:t xml:space="preserve"> command let us select the columns we want to keep from the data frame.</w:t>
       </w:r>
     </w:p>
-    <w:bookmarkStart w:id="15" w:name="_MON_1603382709"/>
-    <w:bookmarkEnd w:id="15"/>
+    <w:bookmarkStart w:id="16" w:name="_MON_1603382709"/>
+    <w:bookmarkEnd w:id="16"/>
     <w:p>
       <w:r>
         <w:object w:dxaOrig="9026" w:dyaOrig="2699" w14:anchorId="5DC2033E">
@@ -2973,7 +2975,7 @@
             <w10:borderbottom type="single" width="4"/>
             <w10:borderright type="single" width="4"/>
           </v:shape>
-          <o:OLEObject Type="Embed" ProgID="Word.OpenDocumentText.12" ShapeID="_x0000_i1040" DrawAspect="Content" ObjectID="_1606219562" r:id="rId38"/>
+          <o:OLEObject Type="Embed" ProgID="Word.OpenDocumentText.12" ShapeID="_x0000_i1040" DrawAspect="Content" ObjectID="_1606304949" r:id="rId38"/>
         </w:object>
       </w:r>
     </w:p>
@@ -2990,8 +2992,8 @@
         <w:t>in the process of analysis later. The solution would be to rename the column of the data frame.</w:t>
       </w:r>
     </w:p>
-    <w:bookmarkStart w:id="16" w:name="_MON_1603382859"/>
-    <w:bookmarkEnd w:id="16"/>
+    <w:bookmarkStart w:id="17" w:name="_MON_1603382859"/>
+    <w:bookmarkEnd w:id="17"/>
     <w:p>
       <w:r>
         <w:object w:dxaOrig="9026" w:dyaOrig="2249" w14:anchorId="625580E2">
@@ -3002,7 +3004,7 @@
             <w10:borderbottom type="single" width="4"/>
             <w10:borderright type="single" width="4"/>
           </v:shape>
-          <o:OLEObject Type="Embed" ProgID="Word.OpenDocumentText.12" ShapeID="_x0000_i1041" DrawAspect="Content" ObjectID="_1606219563" r:id="rId40"/>
+          <o:OLEObject Type="Embed" ProgID="Word.OpenDocumentText.12" ShapeID="_x0000_i1041" DrawAspect="Content" ObjectID="_1606304950" r:id="rId40"/>
         </w:object>
       </w:r>
     </w:p>
@@ -3049,8 +3051,8 @@
         <w:t xml:space="preserve"> library.</w:t>
       </w:r>
     </w:p>
-    <w:bookmarkStart w:id="17" w:name="_MON_1603384237"/>
-    <w:bookmarkEnd w:id="17"/>
+    <w:bookmarkStart w:id="18" w:name="_MON_1603384237"/>
+    <w:bookmarkEnd w:id="18"/>
     <w:p>
       <w:r>
         <w:object w:dxaOrig="9026" w:dyaOrig="1799" w14:anchorId="45960658">
@@ -3061,7 +3063,7 @@
             <w10:borderbottom type="single" width="4"/>
             <w10:borderright type="single" width="4"/>
           </v:shape>
-          <o:OLEObject Type="Embed" ProgID="Word.OpenDocumentText.12" ShapeID="_x0000_i1042" DrawAspect="Content" ObjectID="_1606219564" r:id="rId42"/>
+          <o:OLEObject Type="Embed" ProgID="Word.OpenDocumentText.12" ShapeID="_x0000_i1042" DrawAspect="Content" ObjectID="_1606304951" r:id="rId42"/>
         </w:object>
       </w:r>
     </w:p>
@@ -3134,22 +3136,25 @@
         <w:t>Each of the plot function would call this selecting time frame function first before plotting the graphs.</w:t>
       </w:r>
     </w:p>
-    <w:bookmarkStart w:id="18" w:name="_MON_1606216897"/>
-    <w:bookmarkEnd w:id="18"/>
-    <w:p>
-      <w:r>
-        <w:object w:dxaOrig="9026" w:dyaOrig="13770" w14:anchorId="7106EB80">
-          <v:shape id="_x0000_i1051" type="#_x0000_t75" style="width:451.2pt;height:688.8pt" o:ole="" o:bordertopcolor="this" o:borderleftcolor="this" o:borderbottomcolor="this" o:borderrightcolor="this">
+    <w:bookmarkStart w:id="19" w:name="_MON_1606216897"/>
+    <w:bookmarkEnd w:id="19"/>
+    <w:p>
+      <w:r>
+        <w:object w:dxaOrig="9026" w:dyaOrig="13476" w14:anchorId="7106EB80">
+          <v:shape id="_x0000_i1068" type="#_x0000_t75" style="width:451.2pt;height:673.8pt" o:ole="">
             <v:imagedata r:id="rId43" o:title=""/>
             <w10:bordertop type="single" width="4"/>
             <w10:borderleft type="single" width="4"/>
             <w10:borderbottom type="single" width="4"/>
             <w10:borderright type="single" width="4"/>
           </v:shape>
-          <o:OLEObject Type="Embed" ProgID="Word.OpenDocumentText.12" ShapeID="_x0000_i1051" DrawAspect="Content" ObjectID="_1606219565" r:id="rId44"/>
+          <o:OLEObject Type="Embed" ProgID="Word.OpenDocumentText.12" ShapeID="_x0000_i1068" DrawAspect="Content" ObjectID="_1606304952" r:id="rId44"/>
         </w:object>
       </w:r>
-      <w:r>
+    </w:p>
+    <w:p>
+      <w:r>
+        <w:lastRenderedPageBreak/>
         <w:t>The graphs are as follows:</w:t>
       </w:r>
     </w:p>
@@ -3162,9 +3167,9 @@
           <w:noProof/>
         </w:rPr>
         <w:drawing>
-          <wp:inline distT="0" distB="0" distL="0" distR="0" wp14:anchorId="36DB3C4E" wp14:editId="21A563BC">
+          <wp:inline distT="0" distB="0" distL="0" distR="0" wp14:anchorId="36DB3C4E" wp14:editId="61F6FCBB">
             <wp:extent cx="5695315" cy="4896485"/>
-            <wp:effectExtent l="0" t="0" r="635" b="0"/>
+            <wp:effectExtent l="0" t="0" r="0" b="0"/>
             <wp:docPr id="1" name="Picture 1"/>
             <wp:cNvGraphicFramePr>
               <a:graphicFrameLocks xmlns:a="http://schemas.openxmlformats.org/drawingml/2006/main" noChangeAspect="1"/>
@@ -3205,14 +3210,36 @@
       <w:r>
         <w:t xml:space="preserve">Figure </w:t>
       </w:r>
-      <w:fldSimple w:instr=" SEQ Figure \* ARABIC ">
-        <w:r>
-          <w:rPr>
-            <w:noProof/>
-          </w:rPr>
-          <w:t>1</w:t>
-        </w:r>
-      </w:fldSimple>
+      <w:r>
+        <w:rPr>
+          <w:noProof/>
+        </w:rPr>
+        <w:fldChar w:fldCharType="begin"/>
+      </w:r>
+      <w:r>
+        <w:rPr>
+          <w:noProof/>
+        </w:rPr>
+        <w:instrText xml:space="preserve"> SEQ Figure \* ARABIC </w:instrText>
+      </w:r>
+      <w:r>
+        <w:rPr>
+          <w:noProof/>
+        </w:rPr>
+        <w:fldChar w:fldCharType="separate"/>
+      </w:r>
+      <w:r>
+        <w:rPr>
+          <w:noProof/>
+        </w:rPr>
+        <w:t>1</w:t>
+      </w:r>
+      <w:r>
+        <w:rPr>
+          <w:noProof/>
+        </w:rPr>
+        <w:fldChar w:fldCharType="end"/>
+      </w:r>
       <w:r>
         <w:t xml:space="preserve"> Closing price of Bank of America Corp</w:t>
       </w:r>
@@ -3227,9 +3254,9 @@
         </w:rPr>
         <w:lastRenderedPageBreak/>
         <w:drawing>
-          <wp:inline distT="0" distB="0" distL="0" distR="0" wp14:anchorId="07DE5B8E" wp14:editId="14E23088">
+          <wp:inline distT="0" distB="0" distL="0" distR="0" wp14:anchorId="07DE5B8E" wp14:editId="65AABBE4">
             <wp:extent cx="5695315" cy="4896485"/>
-            <wp:effectExtent l="0" t="0" r="635" b="0"/>
+            <wp:effectExtent l="0" t="0" r="0" b="3175"/>
             <wp:docPr id="3" name="Picture 3"/>
             <wp:cNvGraphicFramePr>
               <a:graphicFrameLocks xmlns:a="http://schemas.openxmlformats.org/drawingml/2006/main" noChangeAspect="1"/>
@@ -3270,14 +3297,36 @@
       <w:r>
         <w:t xml:space="preserve">Figure </w:t>
       </w:r>
-      <w:fldSimple w:instr=" SEQ Figure \* ARABIC ">
-        <w:r>
-          <w:rPr>
-            <w:noProof/>
-          </w:rPr>
-          <w:t>2</w:t>
-        </w:r>
-      </w:fldSimple>
+      <w:r>
+        <w:rPr>
+          <w:noProof/>
+        </w:rPr>
+        <w:fldChar w:fldCharType="begin"/>
+      </w:r>
+      <w:r>
+        <w:rPr>
+          <w:noProof/>
+        </w:rPr>
+        <w:instrText xml:space="preserve"> SEQ Figure \* ARABIC </w:instrText>
+      </w:r>
+      <w:r>
+        <w:rPr>
+          <w:noProof/>
+        </w:rPr>
+        <w:fldChar w:fldCharType="separate"/>
+      </w:r>
+      <w:r>
+        <w:rPr>
+          <w:noProof/>
+        </w:rPr>
+        <w:t>2</w:t>
+      </w:r>
+      <w:r>
+        <w:rPr>
+          <w:noProof/>
+        </w:rPr>
+        <w:fldChar w:fldCharType="end"/>
+      </w:r>
       <w:r>
         <w:t xml:space="preserve"> High-Low Difference for Bank of America Corp</w:t>
       </w:r>
@@ -3335,14 +3384,36 @@
       <w:r>
         <w:t xml:space="preserve">Figure </w:t>
       </w:r>
-      <w:fldSimple w:instr=" SEQ Figure \* ARABIC ">
-        <w:r>
-          <w:rPr>
-            <w:noProof/>
-          </w:rPr>
-          <w:t>3</w:t>
-        </w:r>
-      </w:fldSimple>
+      <w:r>
+        <w:rPr>
+          <w:noProof/>
+        </w:rPr>
+        <w:fldChar w:fldCharType="begin"/>
+      </w:r>
+      <w:r>
+        <w:rPr>
+          <w:noProof/>
+        </w:rPr>
+        <w:instrText xml:space="preserve"> SEQ Figure \* ARABIC </w:instrText>
+      </w:r>
+      <w:r>
+        <w:rPr>
+          <w:noProof/>
+        </w:rPr>
+        <w:fldChar w:fldCharType="separate"/>
+      </w:r>
+      <w:r>
+        <w:rPr>
+          <w:noProof/>
+        </w:rPr>
+        <w:t>3</w:t>
+      </w:r>
+      <w:r>
+        <w:rPr>
+          <w:noProof/>
+        </w:rPr>
+        <w:fldChar w:fldCharType="end"/>
+      </w:r>
       <w:r>
         <w:t xml:space="preserve"> Volume of Bank of America Corp</w:t>
       </w:r>
@@ -3353,19 +3424,19 @@
         <w:t>The graphs above just shown the data for a single year. It would be easier to compare the year on year data side by side. First, all the graphs for each of the year is plotted and arrange in 2 columns to be shown in the plot area for ease of comparison.</w:t>
       </w:r>
     </w:p>
-    <w:bookmarkStart w:id="19" w:name="_MON_1606217616"/>
-    <w:bookmarkEnd w:id="19"/>
+    <w:bookmarkStart w:id="20" w:name="_MON_1606217616"/>
+    <w:bookmarkEnd w:id="20"/>
     <w:p>
       <w:r>
         <w:object w:dxaOrig="9026" w:dyaOrig="2051" w14:anchorId="7E1E5187">
-          <v:shape id="_x0000_i1056" type="#_x0000_t75" style="width:451.2pt;height:102.6pt" o:ole="" o:bordertopcolor="this" o:borderleftcolor="this" o:borderbottomcolor="this" o:borderrightcolor="this">
+          <v:shape id="_x0000_i1044" type="#_x0000_t75" style="width:451.2pt;height:102.6pt" o:ole="" o:bordertopcolor="this" o:borderleftcolor="this" o:borderbottomcolor="this" o:borderrightcolor="this">
             <v:imagedata r:id="rId48" o:title=""/>
-            <w10:bordertop type="single" width="4" shadow="t"/>
-            <w10:borderleft type="single" width="4" shadow="t"/>
-            <w10:borderbottom type="single" width="4" shadow="t"/>
-            <w10:borderright type="single" width="4" shadow="t"/>
+            <w10:bordertop type="single" width="4"/>
+            <w10:borderleft type="single" width="4"/>
+            <w10:borderbottom type="single" width="4"/>
+            <w10:borderright type="single" width="4"/>
           </v:shape>
-          <o:OLEObject Type="Embed" ProgID="Word.OpenDocumentText.12" ShapeID="_x0000_i1056" DrawAspect="Content" ObjectID="_1606219566" r:id="rId49"/>
+          <o:OLEObject Type="Embed" ProgID="Word.OpenDocumentText.12" ShapeID="_x0000_i1044" DrawAspect="Content" ObjectID="_1606304953" r:id="rId49"/>
         </w:object>
       </w:r>
     </w:p>
@@ -3422,14 +3493,36 @@
       <w:r>
         <w:t xml:space="preserve">Figure </w:t>
       </w:r>
-      <w:fldSimple w:instr=" SEQ Figure \* ARABIC ">
-        <w:r>
-          <w:rPr>
-            <w:noProof/>
-          </w:rPr>
-          <w:t>4</w:t>
-        </w:r>
-      </w:fldSimple>
+      <w:r>
+        <w:rPr>
+          <w:noProof/>
+        </w:rPr>
+        <w:fldChar w:fldCharType="begin"/>
+      </w:r>
+      <w:r>
+        <w:rPr>
+          <w:noProof/>
+        </w:rPr>
+        <w:instrText xml:space="preserve"> SEQ Figure \* ARABIC </w:instrText>
+      </w:r>
+      <w:r>
+        <w:rPr>
+          <w:noProof/>
+        </w:rPr>
+        <w:fldChar w:fldCharType="separate"/>
+      </w:r>
+      <w:r>
+        <w:rPr>
+          <w:noProof/>
+        </w:rPr>
+        <w:t>4</w:t>
+      </w:r>
+      <w:r>
+        <w:rPr>
+          <w:noProof/>
+        </w:rPr>
+        <w:fldChar w:fldCharType="end"/>
+      </w:r>
       <w:r>
         <w:t xml:space="preserve"> </w:t>
       </w:r>
@@ -3462,19 +3555,19 @@
         <w:t>Comparison is also made on the volume of the stock.</w:t>
       </w:r>
     </w:p>
-    <w:bookmarkStart w:id="20" w:name="_MON_1606217668"/>
-    <w:bookmarkEnd w:id="20"/>
+    <w:bookmarkStart w:id="21" w:name="_MON_1606217668"/>
+    <w:bookmarkEnd w:id="21"/>
     <w:p>
       <w:r>
         <w:object w:dxaOrig="9026" w:dyaOrig="2051" w14:anchorId="75958A42">
-          <v:shape id="_x0000_i1060" type="#_x0000_t75" style="width:451.2pt;height:102.6pt" o:ole="" o:bordertopcolor="this" o:borderleftcolor="this" o:borderbottomcolor="this" o:borderrightcolor="this">
+          <v:shape id="_x0000_i1045" type="#_x0000_t75" style="width:451.2pt;height:102.6pt" o:ole="" o:bordertopcolor="this" o:borderleftcolor="this" o:borderbottomcolor="this" o:borderrightcolor="this">
             <v:imagedata r:id="rId51" o:title=""/>
-            <w10:bordertop type="single" width="4" shadow="t"/>
-            <w10:borderleft type="single" width="4" shadow="t"/>
-            <w10:borderbottom type="single" width="4" shadow="t"/>
-            <w10:borderright type="single" width="4" shadow="t"/>
+            <w10:bordertop type="single" width="4"/>
+            <w10:borderleft type="single" width="4"/>
+            <w10:borderbottom type="single" width="4"/>
+            <w10:borderright type="single" width="4"/>
           </v:shape>
-          <o:OLEObject Type="Embed" ProgID="Word.OpenDocumentText.12" ShapeID="_x0000_i1060" DrawAspect="Content" ObjectID="_1606219567" r:id="rId52"/>
+          <o:OLEObject Type="Embed" ProgID="Word.OpenDocumentText.12" ShapeID="_x0000_i1045" DrawAspect="Content" ObjectID="_1606304954" r:id="rId52"/>
         </w:object>
       </w:r>
     </w:p>
@@ -3531,14 +3624,36 @@
       <w:r>
         <w:t xml:space="preserve">Figure </w:t>
       </w:r>
-      <w:fldSimple w:instr=" SEQ Figure \* ARABIC ">
-        <w:r>
-          <w:rPr>
-            <w:noProof/>
-          </w:rPr>
-          <w:t>5</w:t>
-        </w:r>
-      </w:fldSimple>
+      <w:r>
+        <w:rPr>
+          <w:noProof/>
+        </w:rPr>
+        <w:fldChar w:fldCharType="begin"/>
+      </w:r>
+      <w:r>
+        <w:rPr>
+          <w:noProof/>
+        </w:rPr>
+        <w:instrText xml:space="preserve"> SEQ Figure \* ARABIC </w:instrText>
+      </w:r>
+      <w:r>
+        <w:rPr>
+          <w:noProof/>
+        </w:rPr>
+        <w:fldChar w:fldCharType="separate"/>
+      </w:r>
+      <w:r>
+        <w:rPr>
+          <w:noProof/>
+        </w:rPr>
+        <w:t>5</w:t>
+      </w:r>
+      <w:r>
+        <w:rPr>
+          <w:noProof/>
+        </w:rPr>
+        <w:fldChar w:fldCharType="end"/>
+      </w:r>
       <w:r>
         <w:t xml:space="preserve"> Volume of Bank of America Corp year on year comparison</w:t>
       </w:r>
@@ -3559,19 +3674,19 @@
         <w:t>High-Low difference is compared year on year as well, with the following codes.</w:t>
       </w:r>
     </w:p>
-    <w:bookmarkStart w:id="21" w:name="_MON_1606217991"/>
-    <w:bookmarkEnd w:id="21"/>
+    <w:bookmarkStart w:id="22" w:name="_MON_1606217991"/>
+    <w:bookmarkEnd w:id="22"/>
     <w:p>
       <w:r>
         <w:object w:dxaOrig="9026" w:dyaOrig="2051" w14:anchorId="0D79DAB0">
-          <v:shape id="_x0000_i1063" type="#_x0000_t75" style="width:451.2pt;height:102.6pt" o:ole="" o:bordertopcolor="this" o:borderleftcolor="this" o:borderbottomcolor="this" o:borderrightcolor="this">
+          <v:shape id="_x0000_i1046" type="#_x0000_t75" style="width:451.2pt;height:102.6pt" o:ole="" o:bordertopcolor="this" o:borderleftcolor="this" o:borderbottomcolor="this" o:borderrightcolor="this">
             <v:imagedata r:id="rId54" o:title=""/>
-            <w10:bordertop type="single" width="4" shadow="t"/>
-            <w10:borderleft type="single" width="4" shadow="t"/>
-            <w10:borderbottom type="single" width="4" shadow="t"/>
-            <w10:borderright type="single" width="4" shadow="t"/>
+            <w10:bordertop type="single" width="4"/>
+            <w10:borderleft type="single" width="4"/>
+            <w10:borderbottom type="single" width="4"/>
+            <w10:borderright type="single" width="4"/>
           </v:shape>
-          <o:OLEObject Type="Embed" ProgID="Word.OpenDocumentText.12" ShapeID="_x0000_i1063" DrawAspect="Content" ObjectID="_1606219568" r:id="rId55"/>
+          <o:OLEObject Type="Embed" ProgID="Word.OpenDocumentText.12" ShapeID="_x0000_i1046" DrawAspect="Content" ObjectID="_1606304955" r:id="rId55"/>
         </w:object>
       </w:r>
     </w:p>
@@ -3631,14 +3746,36 @@
       <w:r>
         <w:t xml:space="preserve">Figure </w:t>
       </w:r>
-      <w:fldSimple w:instr=" SEQ Figure \* ARABIC ">
-        <w:r>
-          <w:rPr>
-            <w:noProof/>
-          </w:rPr>
-          <w:t>6</w:t>
-        </w:r>
-      </w:fldSimple>
+      <w:r>
+        <w:rPr>
+          <w:noProof/>
+        </w:rPr>
+        <w:fldChar w:fldCharType="begin"/>
+      </w:r>
+      <w:r>
+        <w:rPr>
+          <w:noProof/>
+        </w:rPr>
+        <w:instrText xml:space="preserve"> SEQ Figure \* ARABIC </w:instrText>
+      </w:r>
+      <w:r>
+        <w:rPr>
+          <w:noProof/>
+        </w:rPr>
+        <w:fldChar w:fldCharType="separate"/>
+      </w:r>
+      <w:r>
+        <w:rPr>
+          <w:noProof/>
+        </w:rPr>
+        <w:t>6</w:t>
+      </w:r>
+      <w:r>
+        <w:rPr>
+          <w:noProof/>
+        </w:rPr>
+        <w:fldChar w:fldCharType="end"/>
+      </w:r>
       <w:r>
         <w:t xml:space="preserve"> High-Low difference of Bank of America Corp year on year comparison</w:t>
       </w:r>
@@ -3656,19 +3793,19 @@
         <w:t>The correlation between the variables would prove to be useful for applying machine learning algorithms on the dataset. In this case, linear regression could be applied since most of the variables are continuous values.</w:t>
       </w:r>
     </w:p>
-    <w:bookmarkStart w:id="22" w:name="_MON_1606218176"/>
-    <w:bookmarkEnd w:id="22"/>
+    <w:bookmarkStart w:id="23" w:name="_MON_1606218176"/>
+    <w:bookmarkEnd w:id="23"/>
     <w:p>
       <w:r>
         <w:object w:dxaOrig="9026" w:dyaOrig="10547" w14:anchorId="2A07958A">
-          <v:shape id="_x0000_i1066" type="#_x0000_t75" style="width:451.2pt;height:527.4pt" o:ole="" o:bordertopcolor="this" o:borderleftcolor="this" o:borderbottomcolor="this" o:borderrightcolor="this">
+          <v:shape id="_x0000_i1047" type="#_x0000_t75" style="width:451.2pt;height:527.4pt" o:ole="" o:bordertopcolor="this" o:borderleftcolor="this" o:borderbottomcolor="this" o:borderrightcolor="this">
             <v:imagedata r:id="rId57" o:title=""/>
             <w10:bordertop type="single" width="4"/>
             <w10:borderleft type="single" width="4"/>
             <w10:borderbottom type="single" width="4"/>
             <w10:borderright type="single" width="4"/>
           </v:shape>
-          <o:OLEObject Type="Embed" ProgID="Word.OpenDocumentText.12" ShapeID="_x0000_i1066" DrawAspect="Content" ObjectID="_1606219569" r:id="rId58"/>
+          <o:OLEObject Type="Embed" ProgID="Word.OpenDocumentText.12" ShapeID="_x0000_i1047" DrawAspect="Content" ObjectID="_1606304956" r:id="rId58"/>
         </w:object>
       </w:r>
     </w:p>
@@ -3745,14 +3882,42 @@
       <w:r>
         <w:t xml:space="preserve">Figure </w:t>
       </w:r>
-      <w:fldSimple w:instr=" SEQ Figure \* ARABIC ">
-        <w:r>
-          <w:rPr>
-            <w:noProof/>
-          </w:rPr>
-          <w:t>7</w:t>
-        </w:r>
-      </w:fldSimple>
+      <w:r>
+        <w:rPr>
+          <w:noProof/>
+        </w:rPr>
+        <w:fldChar w:fldCharType="begin"/>
+      </w:r>
+      <w:r>
+        <w:rPr>
+          <w:noProof/>
+        </w:rPr>
+        <w:instrText xml:space="preserve"> SEQ Fi</w:instrText>
+      </w:r>
+      <w:r>
+        <w:rPr>
+          <w:noProof/>
+        </w:rPr>
+        <w:instrText xml:space="preserve">gure \* ARABIC </w:instrText>
+      </w:r>
+      <w:r>
+        <w:rPr>
+          <w:noProof/>
+        </w:rPr>
+        <w:fldChar w:fldCharType="separate"/>
+      </w:r>
+      <w:r>
+        <w:rPr>
+          <w:noProof/>
+        </w:rPr>
+        <w:t>7</w:t>
+      </w:r>
+      <w:r>
+        <w:rPr>
+          <w:noProof/>
+        </w:rPr>
+        <w:fldChar w:fldCharType="end"/>
+      </w:r>
       <w:r>
         <w:t xml:space="preserve"> Correlation between 'Open' and 'High'</w:t>
       </w:r>
@@ -3810,14 +3975,36 @@
       <w:r>
         <w:t xml:space="preserve">Figure </w:t>
       </w:r>
-      <w:fldSimple w:instr=" SEQ Figure \* ARABIC ">
-        <w:r>
-          <w:rPr>
-            <w:noProof/>
-          </w:rPr>
-          <w:t>8</w:t>
-        </w:r>
-      </w:fldSimple>
+      <w:r>
+        <w:rPr>
+          <w:noProof/>
+        </w:rPr>
+        <w:fldChar w:fldCharType="begin"/>
+      </w:r>
+      <w:r>
+        <w:rPr>
+          <w:noProof/>
+        </w:rPr>
+        <w:instrText xml:space="preserve"> SEQ Figure \* ARABIC </w:instrText>
+      </w:r>
+      <w:r>
+        <w:rPr>
+          <w:noProof/>
+        </w:rPr>
+        <w:fldChar w:fldCharType="separate"/>
+      </w:r>
+      <w:r>
+        <w:rPr>
+          <w:noProof/>
+        </w:rPr>
+        <w:t>8</w:t>
+      </w:r>
+      <w:r>
+        <w:rPr>
+          <w:noProof/>
+        </w:rPr>
+        <w:fldChar w:fldCharType="end"/>
+      </w:r>
       <w:r>
         <w:t xml:space="preserve"> Correlation between 'Open' and 'Close'</w:t>
       </w:r>
@@ -3861,22 +4048,49 @@
         <w:t>After the dataset is divided, a regression model is trained with the training set, specifying the formula, using ‘Open’ to predict ‘High’</w:t>
       </w:r>
       <w:r>
-        <w:t>. After the model is trained, it is used to predict the ‘High’ value in the test set. The accuracy of the prediction can be illustrated in a graph.</w:t>
-      </w:r>
-    </w:p>
-    <w:bookmarkStart w:id="23" w:name="_MON_1606219014"/>
-    <w:bookmarkEnd w:id="23"/>
-    <w:p>
-      <w:r>
-        <w:object w:dxaOrig="9026" w:dyaOrig="11719" w14:anchorId="52EA9E97">
-          <v:shape id="_x0000_i1071" type="#_x0000_t75" style="width:451.2pt;height:586.2pt" o:ole="" o:bordertopcolor="this" o:borderleftcolor="this" o:borderbottomcolor="this" o:borderrightcolor="this">
+        <w:t xml:space="preserve">. After the model is trained, it is used to predict the ‘High’ value in the test set. </w:t>
+      </w:r>
+      <w:r>
+        <w:t xml:space="preserve">The predicted value is shown on the graph as a line and the exact values are shown on the graphs as dots. </w:t>
+      </w:r>
+    </w:p>
+    <w:p>
+      <w:r>
+        <w:t>The linear regression model is evaluated by calculating the mean squared error and root mean squared error.</w:t>
+      </w:r>
+      <w:r>
+        <w:t xml:space="preserve"> The root mean squared error would show how much the prediction differ from the exact values. From the result, RMSE value is a small value, thus it means that the regression model is a good fit for the data.</w:t>
+      </w:r>
+    </w:p>
+    <w:bookmarkStart w:id="24" w:name="_MON_1606304359"/>
+    <w:bookmarkEnd w:id="24"/>
+    <w:p>
+      <w:r>
+        <w:object w:dxaOrig="9026" w:dyaOrig="11426" w14:anchorId="20710D81">
+          <v:shape id="_x0000_i1056" type="#_x0000_t75" style="width:451.2pt;height:571.2pt" o:ole="" o:bordertopcolor="this" o:borderleftcolor="this" o:borderbottomcolor="this" o:borderrightcolor="this">
             <v:imagedata r:id="rId61" o:title=""/>
             <w10:bordertop type="single" width="4"/>
             <w10:borderleft type="single" width="4"/>
             <w10:borderbottom type="single" width="4"/>
             <w10:borderright type="single" width="4"/>
           </v:shape>
-          <o:OLEObject Type="Embed" ProgID="Word.OpenDocumentText.12" ShapeID="_x0000_i1071" DrawAspect="Content" ObjectID="_1606219570" r:id="rId62"/>
+          <o:OLEObject Type="Embed" ProgID="Word.OpenDocumentText.12" ShapeID="_x0000_i1056" DrawAspect="Content" ObjectID="_1606304957" r:id="rId62"/>
+        </w:object>
+      </w:r>
+    </w:p>
+    <w:bookmarkStart w:id="25" w:name="_MON_1606304414"/>
+    <w:bookmarkEnd w:id="25"/>
+    <w:p>
+      <w:r>
+        <w:object w:dxaOrig="9026" w:dyaOrig="9096" w14:anchorId="43C1E325">
+          <v:shape id="_x0000_i1059" type="#_x0000_t75" style="width:451.2pt;height:454.8pt" o:ole="" o:bordertopcolor="this" o:borderleftcolor="this" o:borderbottomcolor="this" o:borderrightcolor="this">
+            <v:imagedata r:id="rId63" o:title=""/>
+            <w10:bordertop type="single" width="4"/>
+            <w10:borderleft type="single" width="4"/>
+            <w10:borderbottom type="single" width="4"/>
+            <w10:borderright type="single" width="4"/>
+          </v:shape>
+          <o:OLEObject Type="Embed" ProgID="Word.OpenDocumentText.12" ShapeID="_x0000_i1059" DrawAspect="Content" ObjectID="_1606304958" r:id="rId64"/>
         </w:object>
       </w:r>
     </w:p>
@@ -3905,7 +4119,7 @@
                     <pic:cNvPicPr/>
                   </pic:nvPicPr>
                   <pic:blipFill>
-                    <a:blip r:embed="rId63"/>
+                    <a:blip r:embed="rId65"/>
                     <a:stretch>
                       <a:fillRect/>
                     </a:stretch>
@@ -3933,21 +4147,56 @@
       <w:r>
         <w:t xml:space="preserve">Figure </w:t>
       </w:r>
-      <w:fldSimple w:instr=" SEQ Figure \* ARABIC ">
-        <w:r>
-          <w:rPr>
-            <w:noProof/>
-          </w:rPr>
-          <w:t>9</w:t>
-        </w:r>
-      </w:fldSimple>
+      <w:r>
+        <w:rPr>
+          <w:noProof/>
+        </w:rPr>
+        <w:fldChar w:fldCharType="begin"/>
+      </w:r>
+      <w:r>
+        <w:rPr>
+          <w:noProof/>
+        </w:rPr>
+        <w:instrText xml:space="preserve"> SEQ Figure \* ARABIC </w:instrText>
+      </w:r>
+      <w:r>
+        <w:rPr>
+          <w:noProof/>
+        </w:rPr>
+        <w:fldChar w:fldCharType="separate"/>
+      </w:r>
+      <w:r>
+        <w:rPr>
+          <w:noProof/>
+        </w:rPr>
+        <w:t>9</w:t>
+      </w:r>
+      <w:r>
+        <w:rPr>
+          <w:noProof/>
+        </w:rPr>
+        <w:fldChar w:fldCharType="end"/>
+      </w:r>
       <w:r>
         <w:t xml:space="preserve"> Prediction of the High price using the Open price</w:t>
       </w:r>
-      <w:bookmarkStart w:id="24" w:name="_GoBack"/>
-      <w:bookmarkEnd w:id="24"/>
-    </w:p>
-    <w:p>
+    </w:p>
+    <w:p>
+      <w:pPr>
+        <w:spacing w:before="140"/>
+      </w:pPr>
+      <w:r>
+        <w:br w:type="page"/>
+      </w:r>
+    </w:p>
+    <w:p>
+      <w:pPr>
+        <w:pStyle w:val="Heading1"/>
+      </w:pPr>
+      <w:r>
+        <w:lastRenderedPageBreak/>
+        <w:t>Arima</w:t>
+      </w:r>
       <w:r>
         <w:tab/>
       </w:r>
@@ -3965,7 +4214,7 @@
     </w:p>
     <w:p/>
     <w:sectPr>
-      <w:footerReference w:type="default" r:id="rId64"/>
+      <w:footerReference w:type="default" r:id="rId66"/>
       <w:pgSz w:w="11906" w:h="16838" w:code="9"/>
       <w:pgMar w:top="1440" w:right="1440" w:bottom="1440" w:left="1440" w:header="720" w:footer="720" w:gutter="57"/>
       <w:cols w:space="720"/>
@@ -5897,7 +6146,7 @@
 </file>
 
 <file path=customXml/itemProps1.xml><?xml version="1.0" encoding="utf-8"?>
-<ds:datastoreItem xmlns:ds="http://schemas.openxmlformats.org/officeDocument/2006/customXml" ds:itemID="{EEA8D55A-F848-4B03-9931-FE695FAE215E}">
+<ds:datastoreItem xmlns:ds="http://schemas.openxmlformats.org/officeDocument/2006/customXml" ds:itemID="{3210FF0B-45FD-4E97-BB0C-A9003C8E08BF}">
   <ds:schemaRefs>
     <ds:schemaRef ds:uri="http://schemas.openxmlformats.org/officeDocument/2006/bibliography"/>
   </ds:schemaRefs>

</xml_diff>